<commit_message>
made 1-yr anova tables for Q1
</commit_message>
<xml_diff>
--- a/Figures_Tables/ANOVA_1yr/ANOVA_1yr_Citydist.docx
+++ b/Figures_Tables/ANOVA_1yr/ANOVA_1yr_Citydist.docx
@@ -5547,6 +5547,4438 @@
                 <w:color w:val="000000"/>
               </w:rPr>
               <w:t xml:space="preserve">0.899</w:t>
+            </w:r>
+          </w:p>
+        </w:tc>
+      </w:tr>
+      <w:tr>
+        <w:trPr>
+          <w:cantSplit/>
+          <w:trHeight w:val="505" w:hRule="auto"/>
+        </w:trPr>
+        body31
+        <w:tc>
+          <w:tcPr>
+            <w:vMerge w:val="restart"/>
+            <w:tcBorders>
+              <w:bottom w:val="single" w:sz="8" w:space="0" w:color="666666"/>
+              <w:top w:val="single" w:sz="8" w:space="0" w:color="666666"/>
+              <w:left w:val="single" w:sz="8" w:space="0" w:color="666666"/>
+              <w:right w:val="single" w:sz="8" w:space="0" w:color="666666"/>
+            </w:tcBorders>
+            <w:shd w:val="clear" w:color="auto" w:fill="FFFFFF"/>
+            <w:tcMar>
+              <w:top w:w="0" w:type="dxa"/>
+              <w:bottom w:w="0" w:type="dxa"/>
+              <w:left w:w="0" w:type="dxa"/>
+              <w:right w:w="0" w:type="dxa"/>
+            </w:tcMar>
+            <w:vAlign w:val="center"/>
+          </w:tcPr>
+          <w:p>
+            <w:pPr>
+              <w:jc w:val="left"/>
+              <w:keepNext/>
+              <w:pBdr>
+                <w:bottom w:val="none" w:sz="0" w:space="0" w:color="000000"/>
+                <w:top w:val="none" w:sz="0" w:space="0" w:color="000000"/>
+                <w:left w:val="none" w:sz="0" w:space="0" w:color="000000"/>
+                <w:right w:val="none" w:sz="0" w:space="0" w:color="000000"/>
+              </w:pBdr>
+              <w:spacing w:after="60" w:before="60" w:line="240"/>
+              <w:ind w:firstLine="0" w:left="60" w:right="60"/>
+            </w:pPr>
+            <w:r>
+              <w:rPr>
+                <w:rFonts w:ascii="Arial"/>
+                <w:i w:val="false"/>
+                <w:b w:val="false"/>
+                <w:u w:val="none"/>
+                <w:sz w:val="22"/>
+                <w:szCs w:val="22"/>
+                <w:color w:val="000000"/>
+              </w:rPr>
+              <w:t xml:space="preserve">Danaus plexippus abundance</w:t>
+            </w:r>
+          </w:p>
+        </w:tc>
+        <w:tc>
+          <w:tcPr>
+            <w:tcBorders>
+              <w:bottom w:val="single" w:sz="8" w:space="0" w:color="666666"/>
+              <w:top w:val="single" w:sz="8" w:space="0" w:color="666666"/>
+              <w:left w:val="single" w:sz="8" w:space="0" w:color="666666"/>
+              <w:right w:val="single" w:sz="8" w:space="0" w:color="666666"/>
+            </w:tcBorders>
+            <w:shd w:val="clear" w:color="auto" w:fill="FFFFFF"/>
+            <w:tcMar>
+              <w:top w:w="0" w:type="dxa"/>
+              <w:bottom w:w="0" w:type="dxa"/>
+              <w:left w:w="0" w:type="dxa"/>
+              <w:right w:w="0" w:type="dxa"/>
+            </w:tcMar>
+            <w:vAlign w:val="center"/>
+          </w:tcPr>
+          <w:p>
+            <w:pPr>
+              <w:jc w:val="left"/>
+              <w:keepNext/>
+              <w:pBdr>
+                <w:bottom w:val="none" w:sz="0" w:space="0" w:color="000000"/>
+                <w:top w:val="none" w:sz="0" w:space="0" w:color="000000"/>
+                <w:left w:val="none" w:sz="0" w:space="0" w:color="000000"/>
+                <w:right w:val="none" w:sz="0" w:space="0" w:color="000000"/>
+              </w:pBdr>
+              <w:spacing w:after="60" w:before="60" w:line="240"/>
+              <w:ind w:firstLine="0" w:left="60" w:right="60"/>
+            </w:pPr>
+            <w:r>
+              <w:rPr>
+                <w:rFonts w:ascii="Arial"/>
+                <w:i w:val="false"/>
+                <w:b w:val="false"/>
+                <w:u w:val="none"/>
+                <w:sz w:val="22"/>
+                <w:szCs w:val="22"/>
+                <w:color w:val="000000"/>
+              </w:rPr>
+              <w:t xml:space="preserve">Block</w:t>
+            </w:r>
+          </w:p>
+        </w:tc>
+        <w:tc>
+          <w:tcPr>
+            <w:tcBorders>
+              <w:bottom w:val="single" w:sz="8" w:space="0" w:color="666666"/>
+              <w:top w:val="single" w:sz="8" w:space="0" w:color="666666"/>
+              <w:left w:val="single" w:sz="8" w:space="0" w:color="666666"/>
+              <w:right w:val="single" w:sz="8" w:space="0" w:color="666666"/>
+            </w:tcBorders>
+            <w:shd w:val="clear" w:color="auto" w:fill="FFFFFF"/>
+            <w:tcMar>
+              <w:top w:w="0" w:type="dxa"/>
+              <w:bottom w:w="0" w:type="dxa"/>
+              <w:left w:w="0" w:type="dxa"/>
+              <w:right w:w="0" w:type="dxa"/>
+            </w:tcMar>
+            <w:vAlign w:val="center"/>
+          </w:tcPr>
+          <w:p>
+            <w:pPr>
+              <w:jc w:val="center"/>
+              <w:keepNext/>
+              <w:pBdr>
+                <w:bottom w:val="none" w:sz="0" w:space="0" w:color="000000"/>
+                <w:top w:val="none" w:sz="0" w:space="0" w:color="000000"/>
+                <w:left w:val="none" w:sz="0" w:space="0" w:color="000000"/>
+                <w:right w:val="none" w:sz="0" w:space="0" w:color="000000"/>
+              </w:pBdr>
+              <w:spacing w:after="60" w:before="60" w:line="240"/>
+              <w:ind w:firstLine="0" w:left="60" w:right="60"/>
+            </w:pPr>
+            <w:r>
+              <w:rPr>
+                <w:rFonts w:ascii="Arial"/>
+                <w:i w:val="false"/>
+                <w:b w:val="false"/>
+                <w:u w:val="none"/>
+                <w:sz w:val="22"/>
+                <w:szCs w:val="22"/>
+                <w:color w:val="000000"/>
+              </w:rPr>
+              <w:t xml:space="preserve">34.263</w:t>
+            </w:r>
+          </w:p>
+        </w:tc>
+        <w:tc>
+          <w:tcPr>
+            <w:tcBorders>
+              <w:bottom w:val="single" w:sz="8" w:space="0" w:color="666666"/>
+              <w:top w:val="single" w:sz="8" w:space="0" w:color="666666"/>
+              <w:left w:val="single" w:sz="8" w:space="0" w:color="666666"/>
+              <w:right w:val="single" w:sz="8" w:space="0" w:color="666666"/>
+            </w:tcBorders>
+            <w:shd w:val="clear" w:color="auto" w:fill="FFFFFF"/>
+            <w:tcMar>
+              <w:top w:w="0" w:type="dxa"/>
+              <w:bottom w:w="0" w:type="dxa"/>
+              <w:left w:w="0" w:type="dxa"/>
+              <w:right w:w="0" w:type="dxa"/>
+            </w:tcMar>
+            <w:vAlign w:val="center"/>
+          </w:tcPr>
+          <w:p>
+            <w:pPr>
+              <w:jc w:val="center"/>
+              <w:keepNext/>
+              <w:pBdr>
+                <w:bottom w:val="none" w:sz="0" w:space="0" w:color="000000"/>
+                <w:top w:val="none" w:sz="0" w:space="0" w:color="000000"/>
+                <w:left w:val="none" w:sz="0" w:space="0" w:color="000000"/>
+                <w:right w:val="none" w:sz="0" w:space="0" w:color="000000"/>
+              </w:pBdr>
+              <w:spacing w:after="60" w:before="60" w:line="240"/>
+              <w:ind w:firstLine="0" w:left="60" w:right="60"/>
+            </w:pPr>
+            <w:r>
+              <w:rPr>
+                <w:rFonts w:ascii="Arial"/>
+                <w:i w:val="false"/>
+                <w:b w:val="true"/>
+                <w:u w:val="none"/>
+                <w:sz w:val="22"/>
+                <w:szCs w:val="22"/>
+                <w:color w:val="000000"/>
+              </w:rPr>
+              <w:t xml:space="preserve">&lt;0.001***</w:t>
+            </w:r>
+          </w:p>
+        </w:tc>
+      </w:tr>
+      <w:tr>
+        <w:trPr>
+          <w:cantSplit/>
+          <w:trHeight w:val="508" w:hRule="auto"/>
+        </w:trPr>
+        body32
+        <w:tc>
+          <w:tcPr>
+            <w:vMerge/>
+            <w:tcBorders>
+              <w:bottom w:val="single" w:sz="8" w:space="0" w:color="666666"/>
+              <w:top w:val="single" w:sz="8" w:space="0" w:color="666666"/>
+              <w:left w:val="single" w:sz="8" w:space="0" w:color="666666"/>
+              <w:right w:val="single" w:sz="8" w:space="0" w:color="666666"/>
+            </w:tcBorders>
+            <w:shd w:val="clear" w:color="auto" w:fill="FFFFFF"/>
+            <w:tcMar>
+              <w:top w:w="0" w:type="dxa"/>
+              <w:bottom w:w="0" w:type="dxa"/>
+              <w:left w:w="0" w:type="dxa"/>
+              <w:right w:w="0" w:type="dxa"/>
+            </w:tcMar>
+            <w:vAlign w:val="center"/>
+          </w:tcPr>
+          <w:p>
+            <w:pPr>
+              <w:jc w:val="left"/>
+              <w:keepNext/>
+              <w:pBdr>
+                <w:bottom w:val="none" w:sz="0" w:space="0" w:color="000000"/>
+                <w:top w:val="none" w:sz="0" w:space="0" w:color="000000"/>
+                <w:left w:val="none" w:sz="0" w:space="0" w:color="000000"/>
+                <w:right w:val="none" w:sz="0" w:space="0" w:color="000000"/>
+              </w:pBdr>
+              <w:spacing w:after="60" w:before="60" w:line="240"/>
+              <w:ind w:firstLine="0" w:left="60" w:right="60"/>
+            </w:pPr>
+          </w:p>
+        </w:tc>
+        <w:tc>
+          <w:tcPr>
+            <w:tcBorders>
+              <w:bottom w:val="single" w:sz="8" w:space="0" w:color="666666"/>
+              <w:top w:val="single" w:sz="8" w:space="0" w:color="666666"/>
+              <w:left w:val="single" w:sz="8" w:space="0" w:color="666666"/>
+              <w:right w:val="single" w:sz="8" w:space="0" w:color="666666"/>
+            </w:tcBorders>
+            <w:shd w:val="clear" w:color="auto" w:fill="FFFFFF"/>
+            <w:tcMar>
+              <w:top w:w="0" w:type="dxa"/>
+              <w:bottom w:w="0" w:type="dxa"/>
+              <w:left w:w="0" w:type="dxa"/>
+              <w:right w:w="0" w:type="dxa"/>
+            </w:tcMar>
+            <w:vAlign w:val="center"/>
+          </w:tcPr>
+          <w:p>
+            <w:pPr>
+              <w:jc w:val="left"/>
+              <w:keepNext/>
+              <w:pBdr>
+                <w:bottom w:val="none" w:sz="0" w:space="0" w:color="000000"/>
+                <w:top w:val="none" w:sz="0" w:space="0" w:color="000000"/>
+                <w:left w:val="none" w:sz="0" w:space="0" w:color="000000"/>
+                <w:right w:val="none" w:sz="0" w:space="0" w:color="000000"/>
+              </w:pBdr>
+              <w:spacing w:after="60" w:before="60" w:line="240"/>
+              <w:ind w:firstLine="0" w:left="60" w:right="60"/>
+            </w:pPr>
+            <w:r>
+              <w:rPr>
+                <w:rFonts w:ascii="Arial"/>
+                <w:i w:val="false"/>
+                <w:b w:val="false"/>
+                <w:u w:val="none"/>
+                <w:sz w:val="22"/>
+                <w:szCs w:val="22"/>
+                <w:color w:val="000000"/>
+              </w:rPr>
+              <w:t xml:space="preserve">Sample</w:t>
+            </w:r>
+          </w:p>
+        </w:tc>
+        <w:tc>
+          <w:tcPr>
+            <w:tcBorders>
+              <w:bottom w:val="single" w:sz="8" w:space="0" w:color="666666"/>
+              <w:top w:val="single" w:sz="8" w:space="0" w:color="666666"/>
+              <w:left w:val="single" w:sz="8" w:space="0" w:color="666666"/>
+              <w:right w:val="single" w:sz="8" w:space="0" w:color="666666"/>
+            </w:tcBorders>
+            <w:shd w:val="clear" w:color="auto" w:fill="FFFFFF"/>
+            <w:tcMar>
+              <w:top w:w="0" w:type="dxa"/>
+              <w:bottom w:w="0" w:type="dxa"/>
+              <w:left w:w="0" w:type="dxa"/>
+              <w:right w:w="0" w:type="dxa"/>
+            </w:tcMar>
+            <w:vAlign w:val="center"/>
+          </w:tcPr>
+          <w:p>
+            <w:pPr>
+              <w:jc w:val="center"/>
+              <w:keepNext/>
+              <w:pBdr>
+                <w:bottom w:val="none" w:sz="0" w:space="0" w:color="000000"/>
+                <w:top w:val="none" w:sz="0" w:space="0" w:color="000000"/>
+                <w:left w:val="none" w:sz="0" w:space="0" w:color="000000"/>
+                <w:right w:val="none" w:sz="0" w:space="0" w:color="000000"/>
+              </w:pBdr>
+              <w:spacing w:after="60" w:before="60" w:line="240"/>
+              <w:ind w:firstLine="0" w:left="60" w:right="60"/>
+            </w:pPr>
+            <w:r>
+              <w:rPr>
+                <w:rFonts w:ascii="Arial"/>
+                <w:i w:val="false"/>
+                <w:b w:val="false"/>
+                <w:u w:val="none"/>
+                <w:sz w:val="22"/>
+                <w:szCs w:val="22"/>
+                <w:color w:val="000000"/>
+              </w:rPr>
+              <w:t xml:space="preserve">311.673</w:t>
+            </w:r>
+          </w:p>
+        </w:tc>
+        <w:tc>
+          <w:tcPr>
+            <w:tcBorders>
+              <w:bottom w:val="single" w:sz="8" w:space="0" w:color="666666"/>
+              <w:top w:val="single" w:sz="8" w:space="0" w:color="666666"/>
+              <w:left w:val="single" w:sz="8" w:space="0" w:color="666666"/>
+              <w:right w:val="single" w:sz="8" w:space="0" w:color="666666"/>
+            </w:tcBorders>
+            <w:shd w:val="clear" w:color="auto" w:fill="FFFFFF"/>
+            <w:tcMar>
+              <w:top w:w="0" w:type="dxa"/>
+              <w:bottom w:w="0" w:type="dxa"/>
+              <w:left w:w="0" w:type="dxa"/>
+              <w:right w:w="0" w:type="dxa"/>
+            </w:tcMar>
+            <w:vAlign w:val="center"/>
+          </w:tcPr>
+          <w:p>
+            <w:pPr>
+              <w:jc w:val="center"/>
+              <w:keepNext/>
+              <w:pBdr>
+                <w:bottom w:val="none" w:sz="0" w:space="0" w:color="000000"/>
+                <w:top w:val="none" w:sz="0" w:space="0" w:color="000000"/>
+                <w:left w:val="none" w:sz="0" w:space="0" w:color="000000"/>
+                <w:right w:val="none" w:sz="0" w:space="0" w:color="000000"/>
+              </w:pBdr>
+              <w:spacing w:after="60" w:before="60" w:line="240"/>
+              <w:ind w:firstLine="0" w:left="60" w:right="60"/>
+            </w:pPr>
+            <w:r>
+              <w:rPr>
+                <w:rFonts w:ascii="Arial"/>
+                <w:i w:val="false"/>
+                <w:b w:val="true"/>
+                <w:u w:val="none"/>
+                <w:sz w:val="22"/>
+                <w:szCs w:val="22"/>
+                <w:color w:val="000000"/>
+              </w:rPr>
+              <w:t xml:space="preserve">&lt;0.001***</w:t>
+            </w:r>
+          </w:p>
+        </w:tc>
+      </w:tr>
+      <w:tr>
+        <w:trPr>
+          <w:cantSplit/>
+          <w:trHeight w:val="510" w:hRule="auto"/>
+        </w:trPr>
+        body33
+        <w:tc>
+          <w:tcPr>
+            <w:vMerge/>
+            <w:tcBorders>
+              <w:bottom w:val="single" w:sz="8" w:space="0" w:color="666666"/>
+              <w:top w:val="single" w:sz="8" w:space="0" w:color="666666"/>
+              <w:left w:val="single" w:sz="8" w:space="0" w:color="666666"/>
+              <w:right w:val="single" w:sz="8" w:space="0" w:color="666666"/>
+            </w:tcBorders>
+            <w:shd w:val="clear" w:color="auto" w:fill="FFFFFF"/>
+            <w:tcMar>
+              <w:top w:w="0" w:type="dxa"/>
+              <w:bottom w:w="0" w:type="dxa"/>
+              <w:left w:w="0" w:type="dxa"/>
+              <w:right w:w="0" w:type="dxa"/>
+            </w:tcMar>
+            <w:vAlign w:val="center"/>
+          </w:tcPr>
+          <w:p>
+            <w:pPr>
+              <w:jc w:val="left"/>
+              <w:keepNext/>
+              <w:pBdr>
+                <w:bottom w:val="none" w:sz="0" w:space="0" w:color="000000"/>
+                <w:top w:val="none" w:sz="0" w:space="0" w:color="000000"/>
+                <w:left w:val="none" w:sz="0" w:space="0" w:color="000000"/>
+                <w:right w:val="none" w:sz="0" w:space="0" w:color="000000"/>
+              </w:pBdr>
+              <w:spacing w:after="60" w:before="60" w:line="240"/>
+              <w:ind w:firstLine="0" w:left="60" w:right="60"/>
+            </w:pPr>
+          </w:p>
+        </w:tc>
+        <w:tc>
+          <w:tcPr>
+            <w:tcBorders>
+              <w:bottom w:val="single" w:sz="8" w:space="0" w:color="666666"/>
+              <w:top w:val="single" w:sz="8" w:space="0" w:color="666666"/>
+              <w:left w:val="single" w:sz="8" w:space="0" w:color="666666"/>
+              <w:right w:val="single" w:sz="8" w:space="0" w:color="666666"/>
+            </w:tcBorders>
+            <w:shd w:val="clear" w:color="auto" w:fill="FFFFFF"/>
+            <w:tcMar>
+              <w:top w:w="0" w:type="dxa"/>
+              <w:bottom w:w="0" w:type="dxa"/>
+              <w:left w:w="0" w:type="dxa"/>
+              <w:right w:w="0" w:type="dxa"/>
+            </w:tcMar>
+            <w:vAlign w:val="center"/>
+          </w:tcPr>
+          <w:p>
+            <w:pPr>
+              <w:jc w:val="left"/>
+              <w:keepNext/>
+              <w:pBdr>
+                <w:bottom w:val="none" w:sz="0" w:space="0" w:color="000000"/>
+                <w:top w:val="none" w:sz="0" w:space="0" w:color="000000"/>
+                <w:left w:val="none" w:sz="0" w:space="0" w:color="000000"/>
+                <w:right w:val="none" w:sz="0" w:space="0" w:color="000000"/>
+              </w:pBdr>
+              <w:spacing w:after="60" w:before="60" w:line="240"/>
+              <w:ind w:firstLine="0" w:left="60" w:right="60"/>
+            </w:pPr>
+            <w:r>
+              <w:rPr>
+                <w:rFonts w:ascii="Arial"/>
+                <w:i w:val="false"/>
+                <w:b w:val="false"/>
+                <w:u w:val="none"/>
+                <w:sz w:val="22"/>
+                <w:szCs w:val="22"/>
+                <w:color w:val="000000"/>
+              </w:rPr>
+              <w:t xml:space="preserve">Distance to City Center</w:t>
+            </w:r>
+          </w:p>
+        </w:tc>
+        <w:tc>
+          <w:tcPr>
+            <w:tcBorders>
+              <w:bottom w:val="single" w:sz="8" w:space="0" w:color="666666"/>
+              <w:top w:val="single" w:sz="8" w:space="0" w:color="666666"/>
+              <w:left w:val="single" w:sz="8" w:space="0" w:color="666666"/>
+              <w:right w:val="single" w:sz="8" w:space="0" w:color="666666"/>
+            </w:tcBorders>
+            <w:shd w:val="clear" w:color="auto" w:fill="FFFFFF"/>
+            <w:tcMar>
+              <w:top w:w="0" w:type="dxa"/>
+              <w:bottom w:w="0" w:type="dxa"/>
+              <w:left w:w="0" w:type="dxa"/>
+              <w:right w:w="0" w:type="dxa"/>
+            </w:tcMar>
+            <w:vAlign w:val="center"/>
+          </w:tcPr>
+          <w:p>
+            <w:pPr>
+              <w:jc w:val="center"/>
+              <w:keepNext/>
+              <w:pBdr>
+                <w:bottom w:val="none" w:sz="0" w:space="0" w:color="000000"/>
+                <w:top w:val="none" w:sz="0" w:space="0" w:color="000000"/>
+                <w:left w:val="none" w:sz="0" w:space="0" w:color="000000"/>
+                <w:right w:val="none" w:sz="0" w:space="0" w:color="000000"/>
+              </w:pBdr>
+              <w:spacing w:after="60" w:before="60" w:line="240"/>
+              <w:ind w:firstLine="0" w:left="60" w:right="60"/>
+            </w:pPr>
+            <w:r>
+              <w:rPr>
+                <w:rFonts w:ascii="Arial"/>
+                <w:i w:val="false"/>
+                <w:b w:val="false"/>
+                <w:u w:val="none"/>
+                <w:sz w:val="22"/>
+                <w:szCs w:val="22"/>
+                <w:color w:val="000000"/>
+              </w:rPr>
+              <w:t xml:space="preserve">1.700</w:t>
+            </w:r>
+          </w:p>
+        </w:tc>
+        <w:tc>
+          <w:tcPr>
+            <w:tcBorders>
+              <w:bottom w:val="single" w:sz="8" w:space="0" w:color="666666"/>
+              <w:top w:val="single" w:sz="8" w:space="0" w:color="666666"/>
+              <w:left w:val="single" w:sz="8" w:space="0" w:color="666666"/>
+              <w:right w:val="single" w:sz="8" w:space="0" w:color="666666"/>
+            </w:tcBorders>
+            <w:shd w:val="clear" w:color="auto" w:fill="FFFFFF"/>
+            <w:tcMar>
+              <w:top w:w="0" w:type="dxa"/>
+              <w:bottom w:w="0" w:type="dxa"/>
+              <w:left w:w="0" w:type="dxa"/>
+              <w:right w:w="0" w:type="dxa"/>
+            </w:tcMar>
+            <w:vAlign w:val="center"/>
+          </w:tcPr>
+          <w:p>
+            <w:pPr>
+              <w:jc w:val="center"/>
+              <w:keepNext/>
+              <w:pBdr>
+                <w:bottom w:val="none" w:sz="0" w:space="0" w:color="000000"/>
+                <w:top w:val="none" w:sz="0" w:space="0" w:color="000000"/>
+                <w:left w:val="none" w:sz="0" w:space="0" w:color="000000"/>
+                <w:right w:val="none" w:sz="0" w:space="0" w:color="000000"/>
+              </w:pBdr>
+              <w:spacing w:after="60" w:before="60" w:line="240"/>
+              <w:ind w:firstLine="0" w:left="60" w:right="60"/>
+            </w:pPr>
+            <w:r>
+              <w:rPr>
+                <w:rFonts w:ascii="Arial"/>
+                <w:i w:val="false"/>
+                <w:b w:val="false"/>
+                <w:u w:val="none"/>
+                <w:sz w:val="22"/>
+                <w:szCs w:val="22"/>
+                <w:color w:val="000000"/>
+              </w:rPr>
+              <w:t xml:space="preserve">0.192</w:t>
+            </w:r>
+          </w:p>
+        </w:tc>
+      </w:tr>
+      <w:tr>
+        <w:trPr>
+          <w:cantSplit/>
+          <w:trHeight w:val="508" w:hRule="auto"/>
+        </w:trPr>
+        body34
+        <w:tc>
+          <w:tcPr>
+            <w:vMerge w:val="restart"/>
+            <w:tcBorders>
+              <w:bottom w:val="single" w:sz="8" w:space="0" w:color="666666"/>
+              <w:top w:val="single" w:sz="8" w:space="0" w:color="666666"/>
+              <w:left w:val="single" w:sz="8" w:space="0" w:color="666666"/>
+              <w:right w:val="single" w:sz="8" w:space="0" w:color="666666"/>
+            </w:tcBorders>
+            <w:shd w:val="clear" w:color="auto" w:fill="FFFFFF"/>
+            <w:tcMar>
+              <w:top w:w="0" w:type="dxa"/>
+              <w:bottom w:w="0" w:type="dxa"/>
+              <w:left w:w="0" w:type="dxa"/>
+              <w:right w:w="0" w:type="dxa"/>
+            </w:tcMar>
+            <w:vAlign w:val="center"/>
+          </w:tcPr>
+          <w:p>
+            <w:pPr>
+              <w:jc w:val="left"/>
+              <w:keepNext/>
+              <w:pBdr>
+                <w:bottom w:val="none" w:sz="0" w:space="0" w:color="000000"/>
+                <w:top w:val="none" w:sz="0" w:space="0" w:color="000000"/>
+                <w:left w:val="none" w:sz="0" w:space="0" w:color="000000"/>
+                <w:right w:val="none" w:sz="0" w:space="0" w:color="000000"/>
+              </w:pBdr>
+              <w:spacing w:after="60" w:before="60" w:line="240"/>
+              <w:ind w:firstLine="0" w:left="60" w:right="60"/>
+            </w:pPr>
+            <w:r>
+              <w:rPr>
+                <w:rFonts w:ascii="Arial"/>
+                <w:i w:val="false"/>
+                <w:b w:val="false"/>
+                <w:u w:val="none"/>
+                <w:sz w:val="22"/>
+                <w:szCs w:val="22"/>
+                <w:color w:val="000000"/>
+              </w:rPr>
+              <w:t xml:space="preserve">Liriomyza asclepiadis abundance</w:t>
+            </w:r>
+          </w:p>
+        </w:tc>
+        <w:tc>
+          <w:tcPr>
+            <w:tcBorders>
+              <w:bottom w:val="single" w:sz="8" w:space="0" w:color="666666"/>
+              <w:top w:val="single" w:sz="8" w:space="0" w:color="666666"/>
+              <w:left w:val="single" w:sz="8" w:space="0" w:color="666666"/>
+              <w:right w:val="single" w:sz="8" w:space="0" w:color="666666"/>
+            </w:tcBorders>
+            <w:shd w:val="clear" w:color="auto" w:fill="FFFFFF"/>
+            <w:tcMar>
+              <w:top w:w="0" w:type="dxa"/>
+              <w:bottom w:w="0" w:type="dxa"/>
+              <w:left w:w="0" w:type="dxa"/>
+              <w:right w:w="0" w:type="dxa"/>
+            </w:tcMar>
+            <w:vAlign w:val="center"/>
+          </w:tcPr>
+          <w:p>
+            <w:pPr>
+              <w:jc w:val="left"/>
+              <w:keepNext/>
+              <w:pBdr>
+                <w:bottom w:val="none" w:sz="0" w:space="0" w:color="000000"/>
+                <w:top w:val="none" w:sz="0" w:space="0" w:color="000000"/>
+                <w:left w:val="none" w:sz="0" w:space="0" w:color="000000"/>
+                <w:right w:val="none" w:sz="0" w:space="0" w:color="000000"/>
+              </w:pBdr>
+              <w:spacing w:after="60" w:before="60" w:line="240"/>
+              <w:ind w:firstLine="0" w:left="60" w:right="60"/>
+            </w:pPr>
+            <w:r>
+              <w:rPr>
+                <w:rFonts w:ascii="Arial"/>
+                <w:i w:val="false"/>
+                <w:b w:val="false"/>
+                <w:u w:val="none"/>
+                <w:sz w:val="22"/>
+                <w:szCs w:val="22"/>
+                <w:color w:val="000000"/>
+              </w:rPr>
+              <w:t xml:space="preserve">Block</w:t>
+            </w:r>
+          </w:p>
+        </w:tc>
+        <w:tc>
+          <w:tcPr>
+            <w:tcBorders>
+              <w:bottom w:val="single" w:sz="8" w:space="0" w:color="666666"/>
+              <w:top w:val="single" w:sz="8" w:space="0" w:color="666666"/>
+              <w:left w:val="single" w:sz="8" w:space="0" w:color="666666"/>
+              <w:right w:val="single" w:sz="8" w:space="0" w:color="666666"/>
+            </w:tcBorders>
+            <w:shd w:val="clear" w:color="auto" w:fill="FFFFFF"/>
+            <w:tcMar>
+              <w:top w:w="0" w:type="dxa"/>
+              <w:bottom w:w="0" w:type="dxa"/>
+              <w:left w:w="0" w:type="dxa"/>
+              <w:right w:w="0" w:type="dxa"/>
+            </w:tcMar>
+            <w:vAlign w:val="center"/>
+          </w:tcPr>
+          <w:p>
+            <w:pPr>
+              <w:jc w:val="center"/>
+              <w:keepNext/>
+              <w:pBdr>
+                <w:bottom w:val="none" w:sz="0" w:space="0" w:color="000000"/>
+                <w:top w:val="none" w:sz="0" w:space="0" w:color="000000"/>
+                <w:left w:val="none" w:sz="0" w:space="0" w:color="000000"/>
+                <w:right w:val="none" w:sz="0" w:space="0" w:color="000000"/>
+              </w:pBdr>
+              <w:spacing w:after="60" w:before="60" w:line="240"/>
+              <w:ind w:firstLine="0" w:left="60" w:right="60"/>
+            </w:pPr>
+            <w:r>
+              <w:rPr>
+                <w:rFonts w:ascii="Arial"/>
+                <w:i w:val="false"/>
+                <w:b w:val="false"/>
+                <w:u w:val="none"/>
+                <w:sz w:val="22"/>
+                <w:szCs w:val="22"/>
+                <w:color w:val="000000"/>
+              </w:rPr>
+              <w:t xml:space="preserve">47.899</w:t>
+            </w:r>
+          </w:p>
+        </w:tc>
+        <w:tc>
+          <w:tcPr>
+            <w:tcBorders>
+              <w:bottom w:val="single" w:sz="8" w:space="0" w:color="666666"/>
+              <w:top w:val="single" w:sz="8" w:space="0" w:color="666666"/>
+              <w:left w:val="single" w:sz="8" w:space="0" w:color="666666"/>
+              <w:right w:val="single" w:sz="8" w:space="0" w:color="666666"/>
+            </w:tcBorders>
+            <w:shd w:val="clear" w:color="auto" w:fill="FFFFFF"/>
+            <w:tcMar>
+              <w:top w:w="0" w:type="dxa"/>
+              <w:bottom w:w="0" w:type="dxa"/>
+              <w:left w:w="0" w:type="dxa"/>
+              <w:right w:w="0" w:type="dxa"/>
+            </w:tcMar>
+            <w:vAlign w:val="center"/>
+          </w:tcPr>
+          <w:p>
+            <w:pPr>
+              <w:jc w:val="center"/>
+              <w:keepNext/>
+              <w:pBdr>
+                <w:bottom w:val="none" w:sz="0" w:space="0" w:color="000000"/>
+                <w:top w:val="none" w:sz="0" w:space="0" w:color="000000"/>
+                <w:left w:val="none" w:sz="0" w:space="0" w:color="000000"/>
+                <w:right w:val="none" w:sz="0" w:space="0" w:color="000000"/>
+              </w:pBdr>
+              <w:spacing w:after="60" w:before="60" w:line="240"/>
+              <w:ind w:firstLine="0" w:left="60" w:right="60"/>
+            </w:pPr>
+            <w:r>
+              <w:rPr>
+                <w:rFonts w:ascii="Arial"/>
+                <w:i w:val="false"/>
+                <w:b w:val="true"/>
+                <w:u w:val="none"/>
+                <w:sz w:val="22"/>
+                <w:szCs w:val="22"/>
+                <w:color w:val="000000"/>
+              </w:rPr>
+              <w:t xml:space="preserve">&lt;0.001***</w:t>
+            </w:r>
+          </w:p>
+        </w:tc>
+      </w:tr>
+      <w:tr>
+        <w:trPr>
+          <w:cantSplit/>
+          <w:trHeight w:val="508" w:hRule="auto"/>
+        </w:trPr>
+        body35
+        <w:tc>
+          <w:tcPr>
+            <w:vMerge/>
+            <w:tcBorders>
+              <w:bottom w:val="single" w:sz="8" w:space="0" w:color="666666"/>
+              <w:top w:val="single" w:sz="8" w:space="0" w:color="666666"/>
+              <w:left w:val="single" w:sz="8" w:space="0" w:color="666666"/>
+              <w:right w:val="single" w:sz="8" w:space="0" w:color="666666"/>
+            </w:tcBorders>
+            <w:shd w:val="clear" w:color="auto" w:fill="FFFFFF"/>
+            <w:tcMar>
+              <w:top w:w="0" w:type="dxa"/>
+              <w:bottom w:w="0" w:type="dxa"/>
+              <w:left w:w="0" w:type="dxa"/>
+              <w:right w:w="0" w:type="dxa"/>
+            </w:tcMar>
+            <w:vAlign w:val="center"/>
+          </w:tcPr>
+          <w:p>
+            <w:pPr>
+              <w:jc w:val="left"/>
+              <w:keepNext/>
+              <w:pBdr>
+                <w:bottom w:val="none" w:sz="0" w:space="0" w:color="000000"/>
+                <w:top w:val="none" w:sz="0" w:space="0" w:color="000000"/>
+                <w:left w:val="none" w:sz="0" w:space="0" w:color="000000"/>
+                <w:right w:val="none" w:sz="0" w:space="0" w:color="000000"/>
+              </w:pBdr>
+              <w:spacing w:after="60" w:before="60" w:line="240"/>
+              <w:ind w:firstLine="0" w:left="60" w:right="60"/>
+            </w:pPr>
+          </w:p>
+        </w:tc>
+        <w:tc>
+          <w:tcPr>
+            <w:tcBorders>
+              <w:bottom w:val="single" w:sz="8" w:space="0" w:color="666666"/>
+              <w:top w:val="single" w:sz="8" w:space="0" w:color="666666"/>
+              <w:left w:val="single" w:sz="8" w:space="0" w:color="666666"/>
+              <w:right w:val="single" w:sz="8" w:space="0" w:color="666666"/>
+            </w:tcBorders>
+            <w:shd w:val="clear" w:color="auto" w:fill="FFFFFF"/>
+            <w:tcMar>
+              <w:top w:w="0" w:type="dxa"/>
+              <w:bottom w:w="0" w:type="dxa"/>
+              <w:left w:w="0" w:type="dxa"/>
+              <w:right w:w="0" w:type="dxa"/>
+            </w:tcMar>
+            <w:vAlign w:val="center"/>
+          </w:tcPr>
+          <w:p>
+            <w:pPr>
+              <w:jc w:val="left"/>
+              <w:keepNext/>
+              <w:pBdr>
+                <w:bottom w:val="none" w:sz="0" w:space="0" w:color="000000"/>
+                <w:top w:val="none" w:sz="0" w:space="0" w:color="000000"/>
+                <w:left w:val="none" w:sz="0" w:space="0" w:color="000000"/>
+                <w:right w:val="none" w:sz="0" w:space="0" w:color="000000"/>
+              </w:pBdr>
+              <w:spacing w:after="60" w:before="60" w:line="240"/>
+              <w:ind w:firstLine="0" w:left="60" w:right="60"/>
+            </w:pPr>
+            <w:r>
+              <w:rPr>
+                <w:rFonts w:ascii="Arial"/>
+                <w:i w:val="false"/>
+                <w:b w:val="false"/>
+                <w:u w:val="none"/>
+                <w:sz w:val="22"/>
+                <w:szCs w:val="22"/>
+                <w:color w:val="000000"/>
+              </w:rPr>
+              <w:t xml:space="preserve">Sample</w:t>
+            </w:r>
+          </w:p>
+        </w:tc>
+        <w:tc>
+          <w:tcPr>
+            <w:tcBorders>
+              <w:bottom w:val="single" w:sz="8" w:space="0" w:color="666666"/>
+              <w:top w:val="single" w:sz="8" w:space="0" w:color="666666"/>
+              <w:left w:val="single" w:sz="8" w:space="0" w:color="666666"/>
+              <w:right w:val="single" w:sz="8" w:space="0" w:color="666666"/>
+            </w:tcBorders>
+            <w:shd w:val="clear" w:color="auto" w:fill="FFFFFF"/>
+            <w:tcMar>
+              <w:top w:w="0" w:type="dxa"/>
+              <w:bottom w:w="0" w:type="dxa"/>
+              <w:left w:w="0" w:type="dxa"/>
+              <w:right w:w="0" w:type="dxa"/>
+            </w:tcMar>
+            <w:vAlign w:val="center"/>
+          </w:tcPr>
+          <w:p>
+            <w:pPr>
+              <w:jc w:val="center"/>
+              <w:keepNext/>
+              <w:pBdr>
+                <w:bottom w:val="none" w:sz="0" w:space="0" w:color="000000"/>
+                <w:top w:val="none" w:sz="0" w:space="0" w:color="000000"/>
+                <w:left w:val="none" w:sz="0" w:space="0" w:color="000000"/>
+                <w:right w:val="none" w:sz="0" w:space="0" w:color="000000"/>
+              </w:pBdr>
+              <w:spacing w:after="60" w:before="60" w:line="240"/>
+              <w:ind w:firstLine="0" w:left="60" w:right="60"/>
+            </w:pPr>
+            <w:r>
+              <w:rPr>
+                <w:rFonts w:ascii="Arial"/>
+                <w:i w:val="false"/>
+                <w:b w:val="false"/>
+                <w:u w:val="none"/>
+                <w:sz w:val="22"/>
+                <w:szCs w:val="22"/>
+                <w:color w:val="000000"/>
+              </w:rPr>
+              <w:t xml:space="preserve">147.034</w:t>
+            </w:r>
+          </w:p>
+        </w:tc>
+        <w:tc>
+          <w:tcPr>
+            <w:tcBorders>
+              <w:bottom w:val="single" w:sz="8" w:space="0" w:color="666666"/>
+              <w:top w:val="single" w:sz="8" w:space="0" w:color="666666"/>
+              <w:left w:val="single" w:sz="8" w:space="0" w:color="666666"/>
+              <w:right w:val="single" w:sz="8" w:space="0" w:color="666666"/>
+            </w:tcBorders>
+            <w:shd w:val="clear" w:color="auto" w:fill="FFFFFF"/>
+            <w:tcMar>
+              <w:top w:w="0" w:type="dxa"/>
+              <w:bottom w:w="0" w:type="dxa"/>
+              <w:left w:w="0" w:type="dxa"/>
+              <w:right w:w="0" w:type="dxa"/>
+            </w:tcMar>
+            <w:vAlign w:val="center"/>
+          </w:tcPr>
+          <w:p>
+            <w:pPr>
+              <w:jc w:val="center"/>
+              <w:keepNext/>
+              <w:pBdr>
+                <w:bottom w:val="none" w:sz="0" w:space="0" w:color="000000"/>
+                <w:top w:val="none" w:sz="0" w:space="0" w:color="000000"/>
+                <w:left w:val="none" w:sz="0" w:space="0" w:color="000000"/>
+                <w:right w:val="none" w:sz="0" w:space="0" w:color="000000"/>
+              </w:pBdr>
+              <w:spacing w:after="60" w:before="60" w:line="240"/>
+              <w:ind w:firstLine="0" w:left="60" w:right="60"/>
+            </w:pPr>
+            <w:r>
+              <w:rPr>
+                <w:rFonts w:ascii="Arial"/>
+                <w:i w:val="false"/>
+                <w:b w:val="true"/>
+                <w:u w:val="none"/>
+                <w:sz w:val="22"/>
+                <w:szCs w:val="22"/>
+                <w:color w:val="000000"/>
+              </w:rPr>
+              <w:t xml:space="preserve">&lt;0.001***</w:t>
+            </w:r>
+          </w:p>
+        </w:tc>
+      </w:tr>
+      <w:tr>
+        <w:trPr>
+          <w:cantSplit/>
+          <w:trHeight w:val="510" w:hRule="auto"/>
+        </w:trPr>
+        body36
+        <w:tc>
+          <w:tcPr>
+            <w:vMerge/>
+            <w:tcBorders>
+              <w:bottom w:val="single" w:sz="8" w:space="0" w:color="666666"/>
+              <w:top w:val="single" w:sz="8" w:space="0" w:color="666666"/>
+              <w:left w:val="single" w:sz="8" w:space="0" w:color="666666"/>
+              <w:right w:val="single" w:sz="8" w:space="0" w:color="666666"/>
+            </w:tcBorders>
+            <w:shd w:val="clear" w:color="auto" w:fill="FFFFFF"/>
+            <w:tcMar>
+              <w:top w:w="0" w:type="dxa"/>
+              <w:bottom w:w="0" w:type="dxa"/>
+              <w:left w:w="0" w:type="dxa"/>
+              <w:right w:w="0" w:type="dxa"/>
+            </w:tcMar>
+            <w:vAlign w:val="center"/>
+          </w:tcPr>
+          <w:p>
+            <w:pPr>
+              <w:jc w:val="left"/>
+              <w:keepNext/>
+              <w:pBdr>
+                <w:bottom w:val="none" w:sz="0" w:space="0" w:color="000000"/>
+                <w:top w:val="none" w:sz="0" w:space="0" w:color="000000"/>
+                <w:left w:val="none" w:sz="0" w:space="0" w:color="000000"/>
+                <w:right w:val="none" w:sz="0" w:space="0" w:color="000000"/>
+              </w:pBdr>
+              <w:spacing w:after="60" w:before="60" w:line="240"/>
+              <w:ind w:firstLine="0" w:left="60" w:right="60"/>
+            </w:pPr>
+          </w:p>
+        </w:tc>
+        <w:tc>
+          <w:tcPr>
+            <w:tcBorders>
+              <w:bottom w:val="single" w:sz="8" w:space="0" w:color="666666"/>
+              <w:top w:val="single" w:sz="8" w:space="0" w:color="666666"/>
+              <w:left w:val="single" w:sz="8" w:space="0" w:color="666666"/>
+              <w:right w:val="single" w:sz="8" w:space="0" w:color="666666"/>
+            </w:tcBorders>
+            <w:shd w:val="clear" w:color="auto" w:fill="FFFFFF"/>
+            <w:tcMar>
+              <w:top w:w="0" w:type="dxa"/>
+              <w:bottom w:w="0" w:type="dxa"/>
+              <w:left w:w="0" w:type="dxa"/>
+              <w:right w:w="0" w:type="dxa"/>
+            </w:tcMar>
+            <w:vAlign w:val="center"/>
+          </w:tcPr>
+          <w:p>
+            <w:pPr>
+              <w:jc w:val="left"/>
+              <w:keepNext/>
+              <w:pBdr>
+                <w:bottom w:val="none" w:sz="0" w:space="0" w:color="000000"/>
+                <w:top w:val="none" w:sz="0" w:space="0" w:color="000000"/>
+                <w:left w:val="none" w:sz="0" w:space="0" w:color="000000"/>
+                <w:right w:val="none" w:sz="0" w:space="0" w:color="000000"/>
+              </w:pBdr>
+              <w:spacing w:after="60" w:before="60" w:line="240"/>
+              <w:ind w:firstLine="0" w:left="60" w:right="60"/>
+            </w:pPr>
+            <w:r>
+              <w:rPr>
+                <w:rFonts w:ascii="Arial"/>
+                <w:i w:val="false"/>
+                <w:b w:val="false"/>
+                <w:u w:val="none"/>
+                <w:sz w:val="22"/>
+                <w:szCs w:val="22"/>
+                <w:color w:val="000000"/>
+              </w:rPr>
+              <w:t xml:space="preserve">Distance to City Center</w:t>
+            </w:r>
+          </w:p>
+        </w:tc>
+        <w:tc>
+          <w:tcPr>
+            <w:tcBorders>
+              <w:bottom w:val="single" w:sz="8" w:space="0" w:color="666666"/>
+              <w:top w:val="single" w:sz="8" w:space="0" w:color="666666"/>
+              <w:left w:val="single" w:sz="8" w:space="0" w:color="666666"/>
+              <w:right w:val="single" w:sz="8" w:space="0" w:color="666666"/>
+            </w:tcBorders>
+            <w:shd w:val="clear" w:color="auto" w:fill="FFFFFF"/>
+            <w:tcMar>
+              <w:top w:w="0" w:type="dxa"/>
+              <w:bottom w:w="0" w:type="dxa"/>
+              <w:left w:w="0" w:type="dxa"/>
+              <w:right w:w="0" w:type="dxa"/>
+            </w:tcMar>
+            <w:vAlign w:val="center"/>
+          </w:tcPr>
+          <w:p>
+            <w:pPr>
+              <w:jc w:val="center"/>
+              <w:keepNext/>
+              <w:pBdr>
+                <w:bottom w:val="none" w:sz="0" w:space="0" w:color="000000"/>
+                <w:top w:val="none" w:sz="0" w:space="0" w:color="000000"/>
+                <w:left w:val="none" w:sz="0" w:space="0" w:color="000000"/>
+                <w:right w:val="none" w:sz="0" w:space="0" w:color="000000"/>
+              </w:pBdr>
+              <w:spacing w:after="60" w:before="60" w:line="240"/>
+              <w:ind w:firstLine="0" w:left="60" w:right="60"/>
+            </w:pPr>
+            <w:r>
+              <w:rPr>
+                <w:rFonts w:ascii="Arial"/>
+                <w:i w:val="false"/>
+                <w:b w:val="false"/>
+                <w:u w:val="none"/>
+                <w:sz w:val="22"/>
+                <w:szCs w:val="22"/>
+                <w:color w:val="000000"/>
+              </w:rPr>
+              <w:t xml:space="preserve">0.258</w:t>
+            </w:r>
+          </w:p>
+        </w:tc>
+        <w:tc>
+          <w:tcPr>
+            <w:tcBorders>
+              <w:bottom w:val="single" w:sz="8" w:space="0" w:color="666666"/>
+              <w:top w:val="single" w:sz="8" w:space="0" w:color="666666"/>
+              <w:left w:val="single" w:sz="8" w:space="0" w:color="666666"/>
+              <w:right w:val="single" w:sz="8" w:space="0" w:color="666666"/>
+            </w:tcBorders>
+            <w:shd w:val="clear" w:color="auto" w:fill="FFFFFF"/>
+            <w:tcMar>
+              <w:top w:w="0" w:type="dxa"/>
+              <w:bottom w:w="0" w:type="dxa"/>
+              <w:left w:w="0" w:type="dxa"/>
+              <w:right w:w="0" w:type="dxa"/>
+            </w:tcMar>
+            <w:vAlign w:val="center"/>
+          </w:tcPr>
+          <w:p>
+            <w:pPr>
+              <w:jc w:val="center"/>
+              <w:keepNext/>
+              <w:pBdr>
+                <w:bottom w:val="none" w:sz="0" w:space="0" w:color="000000"/>
+                <w:top w:val="none" w:sz="0" w:space="0" w:color="000000"/>
+                <w:left w:val="none" w:sz="0" w:space="0" w:color="000000"/>
+                <w:right w:val="none" w:sz="0" w:space="0" w:color="000000"/>
+              </w:pBdr>
+              <w:spacing w:after="60" w:before="60" w:line="240"/>
+              <w:ind w:firstLine="0" w:left="60" w:right="60"/>
+            </w:pPr>
+            <w:r>
+              <w:rPr>
+                <w:rFonts w:ascii="Arial"/>
+                <w:i w:val="false"/>
+                <w:b w:val="false"/>
+                <w:u w:val="none"/>
+                <w:sz w:val="22"/>
+                <w:szCs w:val="22"/>
+                <w:color w:val="000000"/>
+              </w:rPr>
+              <w:t xml:space="preserve">0.611</w:t>
+            </w:r>
+          </w:p>
+        </w:tc>
+      </w:tr>
+      <w:tr>
+        <w:trPr>
+          <w:cantSplit/>
+          <w:trHeight w:val="465" w:hRule="auto"/>
+        </w:trPr>
+        body37
+        <w:tc>
+          <w:tcPr>
+            <w:vMerge w:val="restart"/>
+            <w:tcBorders>
+              <w:bottom w:val="single" w:sz="8" w:space="0" w:color="666666"/>
+              <w:top w:val="single" w:sz="8" w:space="0" w:color="666666"/>
+              <w:left w:val="single" w:sz="8" w:space="0" w:color="666666"/>
+              <w:right w:val="single" w:sz="8" w:space="0" w:color="666666"/>
+            </w:tcBorders>
+            <w:shd w:val="clear" w:color="auto" w:fill="FFFFFF"/>
+            <w:tcMar>
+              <w:top w:w="0" w:type="dxa"/>
+              <w:bottom w:w="0" w:type="dxa"/>
+              <w:left w:w="0" w:type="dxa"/>
+              <w:right w:w="0" w:type="dxa"/>
+            </w:tcMar>
+            <w:vAlign w:val="center"/>
+          </w:tcPr>
+          <w:p>
+            <w:pPr>
+              <w:jc w:val="left"/>
+              <w:keepNext/>
+              <w:pBdr>
+                <w:bottom w:val="none" w:sz="0" w:space="0" w:color="000000"/>
+                <w:top w:val="none" w:sz="0" w:space="0" w:color="000000"/>
+                <w:left w:val="none" w:sz="0" w:space="0" w:color="000000"/>
+                <w:right w:val="none" w:sz="0" w:space="0" w:color="000000"/>
+              </w:pBdr>
+              <w:spacing w:after="60" w:before="60" w:line="240"/>
+              <w:ind w:firstLine="0" w:left="60" w:right="60"/>
+            </w:pPr>
+            <w:r>
+              <w:rPr>
+                <w:rFonts w:ascii="Arial"/>
+                <w:i w:val="false"/>
+                <w:b w:val="false"/>
+                <w:u w:val="none"/>
+                <w:sz w:val="22"/>
+                <w:szCs w:val="22"/>
+                <w:color w:val="000000"/>
+              </w:rPr>
+              <w:t xml:space="preserve">Labidomera clivicollis abundance</w:t>
+            </w:r>
+          </w:p>
+        </w:tc>
+        <w:tc>
+          <w:tcPr>
+            <w:tcBorders>
+              <w:bottom w:val="single" w:sz="8" w:space="0" w:color="666666"/>
+              <w:top w:val="single" w:sz="8" w:space="0" w:color="666666"/>
+              <w:left w:val="single" w:sz="8" w:space="0" w:color="666666"/>
+              <w:right w:val="single" w:sz="8" w:space="0" w:color="666666"/>
+            </w:tcBorders>
+            <w:shd w:val="clear" w:color="auto" w:fill="FFFFFF"/>
+            <w:tcMar>
+              <w:top w:w="0" w:type="dxa"/>
+              <w:bottom w:w="0" w:type="dxa"/>
+              <w:left w:w="0" w:type="dxa"/>
+              <w:right w:w="0" w:type="dxa"/>
+            </w:tcMar>
+            <w:vAlign w:val="center"/>
+          </w:tcPr>
+          <w:p>
+            <w:pPr>
+              <w:jc w:val="left"/>
+              <w:keepNext/>
+              <w:pBdr>
+                <w:bottom w:val="none" w:sz="0" w:space="0" w:color="000000"/>
+                <w:top w:val="none" w:sz="0" w:space="0" w:color="000000"/>
+                <w:left w:val="none" w:sz="0" w:space="0" w:color="000000"/>
+                <w:right w:val="none" w:sz="0" w:space="0" w:color="000000"/>
+              </w:pBdr>
+              <w:spacing w:after="60" w:before="60" w:line="240"/>
+              <w:ind w:firstLine="0" w:left="60" w:right="60"/>
+            </w:pPr>
+            <w:r>
+              <w:rPr>
+                <w:rFonts w:ascii="Arial"/>
+                <w:i w:val="false"/>
+                <w:b w:val="false"/>
+                <w:u w:val="none"/>
+                <w:sz w:val="22"/>
+                <w:szCs w:val="22"/>
+                <w:color w:val="000000"/>
+              </w:rPr>
+              <w:t xml:space="preserve">Block</w:t>
+            </w:r>
+          </w:p>
+        </w:tc>
+        <w:tc>
+          <w:tcPr>
+            <w:tcBorders>
+              <w:bottom w:val="single" w:sz="8" w:space="0" w:color="666666"/>
+              <w:top w:val="single" w:sz="8" w:space="0" w:color="666666"/>
+              <w:left w:val="single" w:sz="8" w:space="0" w:color="666666"/>
+              <w:right w:val="single" w:sz="8" w:space="0" w:color="666666"/>
+            </w:tcBorders>
+            <w:shd w:val="clear" w:color="auto" w:fill="FFFFFF"/>
+            <w:tcMar>
+              <w:top w:w="0" w:type="dxa"/>
+              <w:bottom w:w="0" w:type="dxa"/>
+              <w:left w:w="0" w:type="dxa"/>
+              <w:right w:w="0" w:type="dxa"/>
+            </w:tcMar>
+            <w:vAlign w:val="center"/>
+          </w:tcPr>
+          <w:p>
+            <w:pPr>
+              <w:jc w:val="center"/>
+              <w:keepNext/>
+              <w:pBdr>
+                <w:bottom w:val="none" w:sz="0" w:space="0" w:color="000000"/>
+                <w:top w:val="none" w:sz="0" w:space="0" w:color="000000"/>
+                <w:left w:val="none" w:sz="0" w:space="0" w:color="000000"/>
+                <w:right w:val="none" w:sz="0" w:space="0" w:color="000000"/>
+              </w:pBdr>
+              <w:spacing w:after="60" w:before="60" w:line="240"/>
+              <w:ind w:firstLine="0" w:left="60" w:right="60"/>
+            </w:pPr>
+            <w:r>
+              <w:rPr>
+                <w:rFonts w:ascii="Arial"/>
+                <w:i w:val="false"/>
+                <w:b w:val="false"/>
+                <w:u w:val="none"/>
+                <w:sz w:val="22"/>
+                <w:szCs w:val="22"/>
+                <w:color w:val="000000"/>
+              </w:rPr>
+              <w:t xml:space="preserve">4.925</w:t>
+            </w:r>
+          </w:p>
+        </w:tc>
+        <w:tc>
+          <w:tcPr>
+            <w:tcBorders>
+              <w:bottom w:val="single" w:sz="8" w:space="0" w:color="666666"/>
+              <w:top w:val="single" w:sz="8" w:space="0" w:color="666666"/>
+              <w:left w:val="single" w:sz="8" w:space="0" w:color="666666"/>
+              <w:right w:val="single" w:sz="8" w:space="0" w:color="666666"/>
+            </w:tcBorders>
+            <w:shd w:val="clear" w:color="auto" w:fill="FFFFFF"/>
+            <w:tcMar>
+              <w:top w:w="0" w:type="dxa"/>
+              <w:bottom w:w="0" w:type="dxa"/>
+              <w:left w:w="0" w:type="dxa"/>
+              <w:right w:w="0" w:type="dxa"/>
+            </w:tcMar>
+            <w:vAlign w:val="center"/>
+          </w:tcPr>
+          <w:p>
+            <w:pPr>
+              <w:jc w:val="center"/>
+              <w:keepNext/>
+              <w:pBdr>
+                <w:bottom w:val="none" w:sz="0" w:space="0" w:color="000000"/>
+                <w:top w:val="none" w:sz="0" w:space="0" w:color="000000"/>
+                <w:left w:val="none" w:sz="0" w:space="0" w:color="000000"/>
+                <w:right w:val="none" w:sz="0" w:space="0" w:color="000000"/>
+              </w:pBdr>
+              <w:spacing w:after="60" w:before="60" w:line="240"/>
+              <w:ind w:firstLine="0" w:left="60" w:right="60"/>
+            </w:pPr>
+            <w:r>
+              <w:rPr>
+                <w:rFonts w:ascii="Arial"/>
+                <w:i w:val="false"/>
+                <w:b w:val="false"/>
+                <w:u w:val="none"/>
+                <w:sz w:val="22"/>
+                <w:szCs w:val="22"/>
+                <w:color w:val="000000"/>
+              </w:rPr>
+              <w:t xml:space="preserve">0.177</w:t>
+            </w:r>
+          </w:p>
+        </w:tc>
+      </w:tr>
+      <w:tr>
+        <w:trPr>
+          <w:cantSplit/>
+          <w:trHeight w:val="508" w:hRule="auto"/>
+        </w:trPr>
+        body38
+        <w:tc>
+          <w:tcPr>
+            <w:vMerge/>
+            <w:tcBorders>
+              <w:bottom w:val="single" w:sz="8" w:space="0" w:color="666666"/>
+              <w:top w:val="single" w:sz="8" w:space="0" w:color="666666"/>
+              <w:left w:val="single" w:sz="8" w:space="0" w:color="666666"/>
+              <w:right w:val="single" w:sz="8" w:space="0" w:color="666666"/>
+            </w:tcBorders>
+            <w:shd w:val="clear" w:color="auto" w:fill="FFFFFF"/>
+            <w:tcMar>
+              <w:top w:w="0" w:type="dxa"/>
+              <w:bottom w:w="0" w:type="dxa"/>
+              <w:left w:w="0" w:type="dxa"/>
+              <w:right w:w="0" w:type="dxa"/>
+            </w:tcMar>
+            <w:vAlign w:val="center"/>
+          </w:tcPr>
+          <w:p>
+            <w:pPr>
+              <w:jc w:val="left"/>
+              <w:keepNext/>
+              <w:pBdr>
+                <w:bottom w:val="none" w:sz="0" w:space="0" w:color="000000"/>
+                <w:top w:val="none" w:sz="0" w:space="0" w:color="000000"/>
+                <w:left w:val="none" w:sz="0" w:space="0" w:color="000000"/>
+                <w:right w:val="none" w:sz="0" w:space="0" w:color="000000"/>
+              </w:pBdr>
+              <w:spacing w:after="60" w:before="60" w:line="240"/>
+              <w:ind w:firstLine="0" w:left="60" w:right="60"/>
+            </w:pPr>
+          </w:p>
+        </w:tc>
+        <w:tc>
+          <w:tcPr>
+            <w:tcBorders>
+              <w:bottom w:val="single" w:sz="8" w:space="0" w:color="666666"/>
+              <w:top w:val="single" w:sz="8" w:space="0" w:color="666666"/>
+              <w:left w:val="single" w:sz="8" w:space="0" w:color="666666"/>
+              <w:right w:val="single" w:sz="8" w:space="0" w:color="666666"/>
+            </w:tcBorders>
+            <w:shd w:val="clear" w:color="auto" w:fill="FFFFFF"/>
+            <w:tcMar>
+              <w:top w:w="0" w:type="dxa"/>
+              <w:bottom w:w="0" w:type="dxa"/>
+              <w:left w:w="0" w:type="dxa"/>
+              <w:right w:w="0" w:type="dxa"/>
+            </w:tcMar>
+            <w:vAlign w:val="center"/>
+          </w:tcPr>
+          <w:p>
+            <w:pPr>
+              <w:jc w:val="left"/>
+              <w:keepNext/>
+              <w:pBdr>
+                <w:bottom w:val="none" w:sz="0" w:space="0" w:color="000000"/>
+                <w:top w:val="none" w:sz="0" w:space="0" w:color="000000"/>
+                <w:left w:val="none" w:sz="0" w:space="0" w:color="000000"/>
+                <w:right w:val="none" w:sz="0" w:space="0" w:color="000000"/>
+              </w:pBdr>
+              <w:spacing w:after="60" w:before="60" w:line="240"/>
+              <w:ind w:firstLine="0" w:left="60" w:right="60"/>
+            </w:pPr>
+            <w:r>
+              <w:rPr>
+                <w:rFonts w:ascii="Arial"/>
+                <w:i w:val="false"/>
+                <w:b w:val="false"/>
+                <w:u w:val="none"/>
+                <w:sz w:val="22"/>
+                <w:szCs w:val="22"/>
+                <w:color w:val="000000"/>
+              </w:rPr>
+              <w:t xml:space="preserve">Sample</w:t>
+            </w:r>
+          </w:p>
+        </w:tc>
+        <w:tc>
+          <w:tcPr>
+            <w:tcBorders>
+              <w:bottom w:val="single" w:sz="8" w:space="0" w:color="666666"/>
+              <w:top w:val="single" w:sz="8" w:space="0" w:color="666666"/>
+              <w:left w:val="single" w:sz="8" w:space="0" w:color="666666"/>
+              <w:right w:val="single" w:sz="8" w:space="0" w:color="666666"/>
+            </w:tcBorders>
+            <w:shd w:val="clear" w:color="auto" w:fill="FFFFFF"/>
+            <w:tcMar>
+              <w:top w:w="0" w:type="dxa"/>
+              <w:bottom w:w="0" w:type="dxa"/>
+              <w:left w:w="0" w:type="dxa"/>
+              <w:right w:w="0" w:type="dxa"/>
+            </w:tcMar>
+            <w:vAlign w:val="center"/>
+          </w:tcPr>
+          <w:p>
+            <w:pPr>
+              <w:jc w:val="center"/>
+              <w:keepNext/>
+              <w:pBdr>
+                <w:bottom w:val="none" w:sz="0" w:space="0" w:color="000000"/>
+                <w:top w:val="none" w:sz="0" w:space="0" w:color="000000"/>
+                <w:left w:val="none" w:sz="0" w:space="0" w:color="000000"/>
+                <w:right w:val="none" w:sz="0" w:space="0" w:color="000000"/>
+              </w:pBdr>
+              <w:spacing w:after="60" w:before="60" w:line="240"/>
+              <w:ind w:firstLine="0" w:left="60" w:right="60"/>
+            </w:pPr>
+            <w:r>
+              <w:rPr>
+                <w:rFonts w:ascii="Arial"/>
+                <w:i w:val="false"/>
+                <w:b w:val="false"/>
+                <w:u w:val="none"/>
+                <w:sz w:val="22"/>
+                <w:szCs w:val="22"/>
+                <w:color w:val="000000"/>
+              </w:rPr>
+              <w:t xml:space="preserve">0.037</w:t>
+            </w:r>
+          </w:p>
+        </w:tc>
+        <w:tc>
+          <w:tcPr>
+            <w:tcBorders>
+              <w:bottom w:val="single" w:sz="8" w:space="0" w:color="666666"/>
+              <w:top w:val="single" w:sz="8" w:space="0" w:color="666666"/>
+              <w:left w:val="single" w:sz="8" w:space="0" w:color="666666"/>
+              <w:right w:val="single" w:sz="8" w:space="0" w:color="666666"/>
+            </w:tcBorders>
+            <w:shd w:val="clear" w:color="auto" w:fill="FFFFFF"/>
+            <w:tcMar>
+              <w:top w:w="0" w:type="dxa"/>
+              <w:bottom w:w="0" w:type="dxa"/>
+              <w:left w:w="0" w:type="dxa"/>
+              <w:right w:w="0" w:type="dxa"/>
+            </w:tcMar>
+            <w:vAlign w:val="center"/>
+          </w:tcPr>
+          <w:p>
+            <w:pPr>
+              <w:jc w:val="center"/>
+              <w:keepNext/>
+              <w:pBdr>
+                <w:bottom w:val="none" w:sz="0" w:space="0" w:color="000000"/>
+                <w:top w:val="none" w:sz="0" w:space="0" w:color="000000"/>
+                <w:left w:val="none" w:sz="0" w:space="0" w:color="000000"/>
+                <w:right w:val="none" w:sz="0" w:space="0" w:color="000000"/>
+              </w:pBdr>
+              <w:spacing w:after="60" w:before="60" w:line="240"/>
+              <w:ind w:firstLine="0" w:left="60" w:right="60"/>
+            </w:pPr>
+            <w:r>
+              <w:rPr>
+                <w:rFonts w:ascii="Arial"/>
+                <w:i w:val="false"/>
+                <w:b w:val="false"/>
+                <w:u w:val="none"/>
+                <w:sz w:val="22"/>
+                <w:szCs w:val="22"/>
+                <w:color w:val="000000"/>
+              </w:rPr>
+              <w:t xml:space="preserve">0.847</w:t>
+            </w:r>
+          </w:p>
+        </w:tc>
+      </w:tr>
+      <w:tr>
+        <w:trPr>
+          <w:cantSplit/>
+          <w:trHeight w:val="510" w:hRule="auto"/>
+        </w:trPr>
+        body39
+        <w:tc>
+          <w:tcPr>
+            <w:vMerge/>
+            <w:tcBorders>
+              <w:bottom w:val="single" w:sz="8" w:space="0" w:color="666666"/>
+              <w:top w:val="single" w:sz="8" w:space="0" w:color="666666"/>
+              <w:left w:val="single" w:sz="8" w:space="0" w:color="666666"/>
+              <w:right w:val="single" w:sz="8" w:space="0" w:color="666666"/>
+            </w:tcBorders>
+            <w:shd w:val="clear" w:color="auto" w:fill="FFFFFF"/>
+            <w:tcMar>
+              <w:top w:w="0" w:type="dxa"/>
+              <w:bottom w:w="0" w:type="dxa"/>
+              <w:left w:w="0" w:type="dxa"/>
+              <w:right w:w="0" w:type="dxa"/>
+            </w:tcMar>
+            <w:vAlign w:val="center"/>
+          </w:tcPr>
+          <w:p>
+            <w:pPr>
+              <w:jc w:val="left"/>
+              <w:keepNext/>
+              <w:pBdr>
+                <w:bottom w:val="none" w:sz="0" w:space="0" w:color="000000"/>
+                <w:top w:val="none" w:sz="0" w:space="0" w:color="000000"/>
+                <w:left w:val="none" w:sz="0" w:space="0" w:color="000000"/>
+                <w:right w:val="none" w:sz="0" w:space="0" w:color="000000"/>
+              </w:pBdr>
+              <w:spacing w:after="60" w:before="60" w:line="240"/>
+              <w:ind w:firstLine="0" w:left="60" w:right="60"/>
+            </w:pPr>
+          </w:p>
+        </w:tc>
+        <w:tc>
+          <w:tcPr>
+            <w:tcBorders>
+              <w:bottom w:val="single" w:sz="8" w:space="0" w:color="666666"/>
+              <w:top w:val="single" w:sz="8" w:space="0" w:color="666666"/>
+              <w:left w:val="single" w:sz="8" w:space="0" w:color="666666"/>
+              <w:right w:val="single" w:sz="8" w:space="0" w:color="666666"/>
+            </w:tcBorders>
+            <w:shd w:val="clear" w:color="auto" w:fill="FFFFFF"/>
+            <w:tcMar>
+              <w:top w:w="0" w:type="dxa"/>
+              <w:bottom w:w="0" w:type="dxa"/>
+              <w:left w:w="0" w:type="dxa"/>
+              <w:right w:w="0" w:type="dxa"/>
+            </w:tcMar>
+            <w:vAlign w:val="center"/>
+          </w:tcPr>
+          <w:p>
+            <w:pPr>
+              <w:jc w:val="left"/>
+              <w:keepNext/>
+              <w:pBdr>
+                <w:bottom w:val="none" w:sz="0" w:space="0" w:color="000000"/>
+                <w:top w:val="none" w:sz="0" w:space="0" w:color="000000"/>
+                <w:left w:val="none" w:sz="0" w:space="0" w:color="000000"/>
+                <w:right w:val="none" w:sz="0" w:space="0" w:color="000000"/>
+              </w:pBdr>
+              <w:spacing w:after="60" w:before="60" w:line="240"/>
+              <w:ind w:firstLine="0" w:left="60" w:right="60"/>
+            </w:pPr>
+            <w:r>
+              <w:rPr>
+                <w:rFonts w:ascii="Arial"/>
+                <w:i w:val="false"/>
+                <w:b w:val="false"/>
+                <w:u w:val="none"/>
+                <w:sz w:val="22"/>
+                <w:szCs w:val="22"/>
+                <w:color w:val="000000"/>
+              </w:rPr>
+              <w:t xml:space="preserve">Distance to City Center</w:t>
+            </w:r>
+          </w:p>
+        </w:tc>
+        <w:tc>
+          <w:tcPr>
+            <w:tcBorders>
+              <w:bottom w:val="single" w:sz="8" w:space="0" w:color="666666"/>
+              <w:top w:val="single" w:sz="8" w:space="0" w:color="666666"/>
+              <w:left w:val="single" w:sz="8" w:space="0" w:color="666666"/>
+              <w:right w:val="single" w:sz="8" w:space="0" w:color="666666"/>
+            </w:tcBorders>
+            <w:shd w:val="clear" w:color="auto" w:fill="FFFFFF"/>
+            <w:tcMar>
+              <w:top w:w="0" w:type="dxa"/>
+              <w:bottom w:w="0" w:type="dxa"/>
+              <w:left w:w="0" w:type="dxa"/>
+              <w:right w:w="0" w:type="dxa"/>
+            </w:tcMar>
+            <w:vAlign w:val="center"/>
+          </w:tcPr>
+          <w:p>
+            <w:pPr>
+              <w:jc w:val="center"/>
+              <w:keepNext/>
+              <w:pBdr>
+                <w:bottom w:val="none" w:sz="0" w:space="0" w:color="000000"/>
+                <w:top w:val="none" w:sz="0" w:space="0" w:color="000000"/>
+                <w:left w:val="none" w:sz="0" w:space="0" w:color="000000"/>
+                <w:right w:val="none" w:sz="0" w:space="0" w:color="000000"/>
+              </w:pBdr>
+              <w:spacing w:after="60" w:before="60" w:line="240"/>
+              <w:ind w:firstLine="0" w:left="60" w:right="60"/>
+            </w:pPr>
+            <w:r>
+              <w:rPr>
+                <w:rFonts w:ascii="Arial"/>
+                <w:i w:val="false"/>
+                <w:b w:val="false"/>
+                <w:u w:val="none"/>
+                <w:sz w:val="22"/>
+                <w:szCs w:val="22"/>
+                <w:color w:val="000000"/>
+              </w:rPr>
+              <w:t xml:space="preserve">0.050</w:t>
+            </w:r>
+          </w:p>
+        </w:tc>
+        <w:tc>
+          <w:tcPr>
+            <w:tcBorders>
+              <w:bottom w:val="single" w:sz="8" w:space="0" w:color="666666"/>
+              <w:top w:val="single" w:sz="8" w:space="0" w:color="666666"/>
+              <w:left w:val="single" w:sz="8" w:space="0" w:color="666666"/>
+              <w:right w:val="single" w:sz="8" w:space="0" w:color="666666"/>
+            </w:tcBorders>
+            <w:shd w:val="clear" w:color="auto" w:fill="FFFFFF"/>
+            <w:tcMar>
+              <w:top w:w="0" w:type="dxa"/>
+              <w:bottom w:w="0" w:type="dxa"/>
+              <w:left w:w="0" w:type="dxa"/>
+              <w:right w:w="0" w:type="dxa"/>
+            </w:tcMar>
+            <w:vAlign w:val="center"/>
+          </w:tcPr>
+          <w:p>
+            <w:pPr>
+              <w:jc w:val="center"/>
+              <w:keepNext/>
+              <w:pBdr>
+                <w:bottom w:val="none" w:sz="0" w:space="0" w:color="000000"/>
+                <w:top w:val="none" w:sz="0" w:space="0" w:color="000000"/>
+                <w:left w:val="none" w:sz="0" w:space="0" w:color="000000"/>
+                <w:right w:val="none" w:sz="0" w:space="0" w:color="000000"/>
+              </w:pBdr>
+              <w:spacing w:after="60" w:before="60" w:line="240"/>
+              <w:ind w:firstLine="0" w:left="60" w:right="60"/>
+            </w:pPr>
+            <w:r>
+              <w:rPr>
+                <w:rFonts w:ascii="Arial"/>
+                <w:i w:val="false"/>
+                <w:b w:val="false"/>
+                <w:u w:val="none"/>
+                <w:sz w:val="22"/>
+                <w:szCs w:val="22"/>
+                <w:color w:val="000000"/>
+              </w:rPr>
+              <w:t xml:space="preserve">0.824</w:t>
+            </w:r>
+          </w:p>
+        </w:tc>
+      </w:tr>
+      <w:tr>
+        <w:trPr>
+          <w:cantSplit/>
+          <w:trHeight w:val="467" w:hRule="auto"/>
+        </w:trPr>
+        body40
+        <w:tc>
+          <w:tcPr>
+            <w:vMerge w:val="restart"/>
+            <w:tcBorders>
+              <w:bottom w:val="single" w:sz="8" w:space="0" w:color="666666"/>
+              <w:top w:val="single" w:sz="8" w:space="0" w:color="666666"/>
+              <w:left w:val="single" w:sz="8" w:space="0" w:color="666666"/>
+              <w:right w:val="single" w:sz="8" w:space="0" w:color="666666"/>
+            </w:tcBorders>
+            <w:shd w:val="clear" w:color="auto" w:fill="FFFFFF"/>
+            <w:tcMar>
+              <w:top w:w="0" w:type="dxa"/>
+              <w:bottom w:w="0" w:type="dxa"/>
+              <w:left w:w="0" w:type="dxa"/>
+              <w:right w:w="0" w:type="dxa"/>
+            </w:tcMar>
+            <w:vAlign w:val="center"/>
+          </w:tcPr>
+          <w:p>
+            <w:pPr>
+              <w:jc w:val="left"/>
+              <w:keepNext/>
+              <w:pBdr>
+                <w:bottom w:val="none" w:sz="0" w:space="0" w:color="000000"/>
+                <w:top w:val="none" w:sz="0" w:space="0" w:color="000000"/>
+                <w:left w:val="none" w:sz="0" w:space="0" w:color="000000"/>
+                <w:right w:val="none" w:sz="0" w:space="0" w:color="000000"/>
+              </w:pBdr>
+              <w:spacing w:after="60" w:before="60" w:line="240"/>
+              <w:ind w:firstLine="0" w:left="60" w:right="60"/>
+            </w:pPr>
+            <w:r>
+              <w:rPr>
+                <w:rFonts w:ascii="Arial"/>
+                <w:i w:val="false"/>
+                <w:b w:val="false"/>
+                <w:u w:val="none"/>
+                <w:sz w:val="22"/>
+                <w:szCs w:val="22"/>
+                <w:color w:val="000000"/>
+              </w:rPr>
+              <w:t xml:space="preserve">LDMC</w:t>
+            </w:r>
+          </w:p>
+        </w:tc>
+        <w:tc>
+          <w:tcPr>
+            <w:tcBorders>
+              <w:bottom w:val="single" w:sz="8" w:space="0" w:color="666666"/>
+              <w:top w:val="single" w:sz="8" w:space="0" w:color="666666"/>
+              <w:left w:val="single" w:sz="8" w:space="0" w:color="666666"/>
+              <w:right w:val="single" w:sz="8" w:space="0" w:color="666666"/>
+            </w:tcBorders>
+            <w:shd w:val="clear" w:color="auto" w:fill="FFFFFF"/>
+            <w:tcMar>
+              <w:top w:w="0" w:type="dxa"/>
+              <w:bottom w:w="0" w:type="dxa"/>
+              <w:left w:w="0" w:type="dxa"/>
+              <w:right w:w="0" w:type="dxa"/>
+            </w:tcMar>
+            <w:vAlign w:val="center"/>
+          </w:tcPr>
+          <w:p>
+            <w:pPr>
+              <w:jc w:val="left"/>
+              <w:keepNext/>
+              <w:pBdr>
+                <w:bottom w:val="none" w:sz="0" w:space="0" w:color="000000"/>
+                <w:top w:val="none" w:sz="0" w:space="0" w:color="000000"/>
+                <w:left w:val="none" w:sz="0" w:space="0" w:color="000000"/>
+                <w:right w:val="none" w:sz="0" w:space="0" w:color="000000"/>
+              </w:pBdr>
+              <w:spacing w:after="60" w:before="60" w:line="240"/>
+              <w:ind w:firstLine="0" w:left="60" w:right="60"/>
+            </w:pPr>
+            <w:r>
+              <w:rPr>
+                <w:rFonts w:ascii="Arial"/>
+                <w:i w:val="false"/>
+                <w:b w:val="false"/>
+                <w:u w:val="none"/>
+                <w:sz w:val="22"/>
+                <w:szCs w:val="22"/>
+                <w:color w:val="000000"/>
+              </w:rPr>
+              <w:t xml:space="preserve">Block</w:t>
+            </w:r>
+          </w:p>
+        </w:tc>
+        <w:tc>
+          <w:tcPr>
+            <w:tcBorders>
+              <w:bottom w:val="single" w:sz="8" w:space="0" w:color="666666"/>
+              <w:top w:val="single" w:sz="8" w:space="0" w:color="666666"/>
+              <w:left w:val="single" w:sz="8" w:space="0" w:color="666666"/>
+              <w:right w:val="single" w:sz="8" w:space="0" w:color="666666"/>
+            </w:tcBorders>
+            <w:shd w:val="clear" w:color="auto" w:fill="FFFFFF"/>
+            <w:tcMar>
+              <w:top w:w="0" w:type="dxa"/>
+              <w:bottom w:w="0" w:type="dxa"/>
+              <w:left w:w="0" w:type="dxa"/>
+              <w:right w:w="0" w:type="dxa"/>
+            </w:tcMar>
+            <w:vAlign w:val="center"/>
+          </w:tcPr>
+          <w:p>
+            <w:pPr>
+              <w:jc w:val="center"/>
+              <w:keepNext/>
+              <w:pBdr>
+                <w:bottom w:val="none" w:sz="0" w:space="0" w:color="000000"/>
+                <w:top w:val="none" w:sz="0" w:space="0" w:color="000000"/>
+                <w:left w:val="none" w:sz="0" w:space="0" w:color="000000"/>
+                <w:right w:val="none" w:sz="0" w:space="0" w:color="000000"/>
+              </w:pBdr>
+              <w:spacing w:after="60" w:before="60" w:line="240"/>
+              <w:ind w:firstLine="0" w:left="60" w:right="60"/>
+            </w:pPr>
+            <w:r>
+              <w:rPr>
+                <w:rFonts w:ascii="Arial"/>
+                <w:i w:val="false"/>
+                <w:b w:val="false"/>
+                <w:u w:val="none"/>
+                <w:sz w:val="22"/>
+                <w:szCs w:val="22"/>
+                <w:color w:val="000000"/>
+              </w:rPr>
+              <w:t xml:space="preserve">46.791</w:t>
+            </w:r>
+          </w:p>
+        </w:tc>
+        <w:tc>
+          <w:tcPr>
+            <w:tcBorders>
+              <w:bottom w:val="single" w:sz="8" w:space="0" w:color="666666"/>
+              <w:top w:val="single" w:sz="8" w:space="0" w:color="666666"/>
+              <w:left w:val="single" w:sz="8" w:space="0" w:color="666666"/>
+              <w:right w:val="single" w:sz="8" w:space="0" w:color="666666"/>
+            </w:tcBorders>
+            <w:shd w:val="clear" w:color="auto" w:fill="FFFFFF"/>
+            <w:tcMar>
+              <w:top w:w="0" w:type="dxa"/>
+              <w:bottom w:w="0" w:type="dxa"/>
+              <w:left w:w="0" w:type="dxa"/>
+              <w:right w:w="0" w:type="dxa"/>
+            </w:tcMar>
+            <w:vAlign w:val="center"/>
+          </w:tcPr>
+          <w:p>
+            <w:pPr>
+              <w:jc w:val="center"/>
+              <w:keepNext/>
+              <w:pBdr>
+                <w:bottom w:val="none" w:sz="0" w:space="0" w:color="000000"/>
+                <w:top w:val="none" w:sz="0" w:space="0" w:color="000000"/>
+                <w:left w:val="none" w:sz="0" w:space="0" w:color="000000"/>
+                <w:right w:val="none" w:sz="0" w:space="0" w:color="000000"/>
+              </w:pBdr>
+              <w:spacing w:after="60" w:before="60" w:line="240"/>
+              <w:ind w:firstLine="0" w:left="60" w:right="60"/>
+            </w:pPr>
+            <w:r>
+              <w:rPr>
+                <w:rFonts w:ascii="Arial"/>
+                <w:i w:val="false"/>
+                <w:b w:val="true"/>
+                <w:u w:val="none"/>
+                <w:sz w:val="22"/>
+                <w:szCs w:val="22"/>
+                <w:color w:val="000000"/>
+              </w:rPr>
+              <w:t xml:space="preserve">&lt;0.001***</w:t>
+            </w:r>
+          </w:p>
+        </w:tc>
+      </w:tr>
+      <w:tr>
+        <w:trPr>
+          <w:cantSplit/>
+          <w:trHeight w:val="510" w:hRule="auto"/>
+        </w:trPr>
+        body41
+        <w:tc>
+          <w:tcPr>
+            <w:vMerge/>
+            <w:tcBorders>
+              <w:bottom w:val="single" w:sz="8" w:space="0" w:color="666666"/>
+              <w:top w:val="single" w:sz="8" w:space="0" w:color="666666"/>
+              <w:left w:val="single" w:sz="8" w:space="0" w:color="666666"/>
+              <w:right w:val="single" w:sz="8" w:space="0" w:color="666666"/>
+            </w:tcBorders>
+            <w:shd w:val="clear" w:color="auto" w:fill="FFFFFF"/>
+            <w:tcMar>
+              <w:top w:w="0" w:type="dxa"/>
+              <w:bottom w:w="0" w:type="dxa"/>
+              <w:left w:w="0" w:type="dxa"/>
+              <w:right w:w="0" w:type="dxa"/>
+            </w:tcMar>
+            <w:vAlign w:val="center"/>
+          </w:tcPr>
+          <w:p>
+            <w:pPr>
+              <w:jc w:val="left"/>
+              <w:keepNext/>
+              <w:pBdr>
+                <w:bottom w:val="none" w:sz="0" w:space="0" w:color="000000"/>
+                <w:top w:val="none" w:sz="0" w:space="0" w:color="000000"/>
+                <w:left w:val="none" w:sz="0" w:space="0" w:color="000000"/>
+                <w:right w:val="none" w:sz="0" w:space="0" w:color="000000"/>
+              </w:pBdr>
+              <w:spacing w:after="60" w:before="60" w:line="240"/>
+              <w:ind w:firstLine="0" w:left="60" w:right="60"/>
+            </w:pPr>
+          </w:p>
+        </w:tc>
+        <w:tc>
+          <w:tcPr>
+            <w:tcBorders>
+              <w:bottom w:val="single" w:sz="8" w:space="0" w:color="666666"/>
+              <w:top w:val="single" w:sz="8" w:space="0" w:color="666666"/>
+              <w:left w:val="single" w:sz="8" w:space="0" w:color="666666"/>
+              <w:right w:val="single" w:sz="8" w:space="0" w:color="666666"/>
+            </w:tcBorders>
+            <w:shd w:val="clear" w:color="auto" w:fill="FFFFFF"/>
+            <w:tcMar>
+              <w:top w:w="0" w:type="dxa"/>
+              <w:bottom w:w="0" w:type="dxa"/>
+              <w:left w:w="0" w:type="dxa"/>
+              <w:right w:w="0" w:type="dxa"/>
+            </w:tcMar>
+            <w:vAlign w:val="center"/>
+          </w:tcPr>
+          <w:p>
+            <w:pPr>
+              <w:jc w:val="left"/>
+              <w:keepNext/>
+              <w:pBdr>
+                <w:bottom w:val="none" w:sz="0" w:space="0" w:color="000000"/>
+                <w:top w:val="none" w:sz="0" w:space="0" w:color="000000"/>
+                <w:left w:val="none" w:sz="0" w:space="0" w:color="000000"/>
+                <w:right w:val="none" w:sz="0" w:space="0" w:color="000000"/>
+              </w:pBdr>
+              <w:spacing w:after="60" w:before="60" w:line="240"/>
+              <w:ind w:firstLine="0" w:left="60" w:right="60"/>
+            </w:pPr>
+            <w:r>
+              <w:rPr>
+                <w:rFonts w:ascii="Arial"/>
+                <w:i w:val="false"/>
+                <w:b w:val="false"/>
+                <w:u w:val="none"/>
+                <w:sz w:val="22"/>
+                <w:szCs w:val="22"/>
+                <w:color w:val="000000"/>
+              </w:rPr>
+              <w:t xml:space="preserve">Distance to City Center</w:t>
+            </w:r>
+          </w:p>
+        </w:tc>
+        <w:tc>
+          <w:tcPr>
+            <w:tcBorders>
+              <w:bottom w:val="single" w:sz="8" w:space="0" w:color="666666"/>
+              <w:top w:val="single" w:sz="8" w:space="0" w:color="666666"/>
+              <w:left w:val="single" w:sz="8" w:space="0" w:color="666666"/>
+              <w:right w:val="single" w:sz="8" w:space="0" w:color="666666"/>
+            </w:tcBorders>
+            <w:shd w:val="clear" w:color="auto" w:fill="FFFFFF"/>
+            <w:tcMar>
+              <w:top w:w="0" w:type="dxa"/>
+              <w:bottom w:w="0" w:type="dxa"/>
+              <w:left w:w="0" w:type="dxa"/>
+              <w:right w:w="0" w:type="dxa"/>
+            </w:tcMar>
+            <w:vAlign w:val="center"/>
+          </w:tcPr>
+          <w:p>
+            <w:pPr>
+              <w:jc w:val="center"/>
+              <w:keepNext/>
+              <w:pBdr>
+                <w:bottom w:val="none" w:sz="0" w:space="0" w:color="000000"/>
+                <w:top w:val="none" w:sz="0" w:space="0" w:color="000000"/>
+                <w:left w:val="none" w:sz="0" w:space="0" w:color="000000"/>
+                <w:right w:val="none" w:sz="0" w:space="0" w:color="000000"/>
+              </w:pBdr>
+              <w:spacing w:after="60" w:before="60" w:line="240"/>
+              <w:ind w:firstLine="0" w:left="60" w:right="60"/>
+            </w:pPr>
+            <w:r>
+              <w:rPr>
+                <w:rFonts w:ascii="Arial"/>
+                <w:i w:val="false"/>
+                <w:b w:val="false"/>
+                <w:u w:val="none"/>
+                <w:sz w:val="22"/>
+                <w:szCs w:val="22"/>
+                <w:color w:val="000000"/>
+              </w:rPr>
+              <w:t xml:space="preserve">1.959</w:t>
+            </w:r>
+          </w:p>
+        </w:tc>
+        <w:tc>
+          <w:tcPr>
+            <w:tcBorders>
+              <w:bottom w:val="single" w:sz="8" w:space="0" w:color="666666"/>
+              <w:top w:val="single" w:sz="8" w:space="0" w:color="666666"/>
+              <w:left w:val="single" w:sz="8" w:space="0" w:color="666666"/>
+              <w:right w:val="single" w:sz="8" w:space="0" w:color="666666"/>
+            </w:tcBorders>
+            <w:shd w:val="clear" w:color="auto" w:fill="FFFFFF"/>
+            <w:tcMar>
+              <w:top w:w="0" w:type="dxa"/>
+              <w:bottom w:w="0" w:type="dxa"/>
+              <w:left w:w="0" w:type="dxa"/>
+              <w:right w:w="0" w:type="dxa"/>
+            </w:tcMar>
+            <w:vAlign w:val="center"/>
+          </w:tcPr>
+          <w:p>
+            <w:pPr>
+              <w:jc w:val="center"/>
+              <w:keepNext/>
+              <w:pBdr>
+                <w:bottom w:val="none" w:sz="0" w:space="0" w:color="000000"/>
+                <w:top w:val="none" w:sz="0" w:space="0" w:color="000000"/>
+                <w:left w:val="none" w:sz="0" w:space="0" w:color="000000"/>
+                <w:right w:val="none" w:sz="0" w:space="0" w:color="000000"/>
+              </w:pBdr>
+              <w:spacing w:after="60" w:before="60" w:line="240"/>
+              <w:ind w:firstLine="0" w:left="60" w:right="60"/>
+            </w:pPr>
+            <w:r>
+              <w:rPr>
+                <w:rFonts w:ascii="Arial"/>
+                <w:i w:val="false"/>
+                <w:b w:val="false"/>
+                <w:u w:val="none"/>
+                <w:sz w:val="22"/>
+                <w:szCs w:val="22"/>
+                <w:color w:val="000000"/>
+              </w:rPr>
+              <w:t xml:space="preserve">0.162</w:t>
+            </w:r>
+          </w:p>
+        </w:tc>
+      </w:tr>
+      <w:tr>
+        <w:trPr>
+          <w:cantSplit/>
+          <w:trHeight w:val="467" w:hRule="auto"/>
+        </w:trPr>
+        body42
+        <w:tc>
+          <w:tcPr>
+            <w:vMerge w:val="restart"/>
+            <w:tcBorders>
+              <w:bottom w:val="single" w:sz="8" w:space="0" w:color="666666"/>
+              <w:top w:val="single" w:sz="8" w:space="0" w:color="666666"/>
+              <w:left w:val="single" w:sz="8" w:space="0" w:color="666666"/>
+              <w:right w:val="single" w:sz="8" w:space="0" w:color="666666"/>
+            </w:tcBorders>
+            <w:shd w:val="clear" w:color="auto" w:fill="FFFFFF"/>
+            <w:tcMar>
+              <w:top w:w="0" w:type="dxa"/>
+              <w:bottom w:w="0" w:type="dxa"/>
+              <w:left w:w="0" w:type="dxa"/>
+              <w:right w:w="0" w:type="dxa"/>
+            </w:tcMar>
+            <w:vAlign w:val="center"/>
+          </w:tcPr>
+          <w:p>
+            <w:pPr>
+              <w:jc w:val="left"/>
+              <w:keepNext/>
+              <w:pBdr>
+                <w:bottom w:val="none" w:sz="0" w:space="0" w:color="000000"/>
+                <w:top w:val="none" w:sz="0" w:space="0" w:color="000000"/>
+                <w:left w:val="none" w:sz="0" w:space="0" w:color="000000"/>
+                <w:right w:val="none" w:sz="0" w:space="0" w:color="000000"/>
+              </w:pBdr>
+              <w:spacing w:after="60" w:before="60" w:line="240"/>
+              <w:ind w:firstLine="0" w:left="60" w:right="60"/>
+            </w:pPr>
+            <w:r>
+              <w:rPr>
+                <w:rFonts w:ascii="Arial"/>
+                <w:i w:val="false"/>
+                <w:b w:val="false"/>
+                <w:u w:val="none"/>
+                <w:sz w:val="22"/>
+                <w:szCs w:val="22"/>
+                <w:color w:val="000000"/>
+              </w:rPr>
+              <w:t xml:space="preserve">SLA</w:t>
+            </w:r>
+          </w:p>
+        </w:tc>
+        <w:tc>
+          <w:tcPr>
+            <w:tcBorders>
+              <w:bottom w:val="single" w:sz="8" w:space="0" w:color="666666"/>
+              <w:top w:val="single" w:sz="8" w:space="0" w:color="666666"/>
+              <w:left w:val="single" w:sz="8" w:space="0" w:color="666666"/>
+              <w:right w:val="single" w:sz="8" w:space="0" w:color="666666"/>
+            </w:tcBorders>
+            <w:shd w:val="clear" w:color="auto" w:fill="FFFFFF"/>
+            <w:tcMar>
+              <w:top w:w="0" w:type="dxa"/>
+              <w:bottom w:w="0" w:type="dxa"/>
+              <w:left w:w="0" w:type="dxa"/>
+              <w:right w:w="0" w:type="dxa"/>
+            </w:tcMar>
+            <w:vAlign w:val="center"/>
+          </w:tcPr>
+          <w:p>
+            <w:pPr>
+              <w:jc w:val="left"/>
+              <w:keepNext/>
+              <w:pBdr>
+                <w:bottom w:val="none" w:sz="0" w:space="0" w:color="000000"/>
+                <w:top w:val="none" w:sz="0" w:space="0" w:color="000000"/>
+                <w:left w:val="none" w:sz="0" w:space="0" w:color="000000"/>
+                <w:right w:val="none" w:sz="0" w:space="0" w:color="000000"/>
+              </w:pBdr>
+              <w:spacing w:after="60" w:before="60" w:line="240"/>
+              <w:ind w:firstLine="0" w:left="60" w:right="60"/>
+            </w:pPr>
+            <w:r>
+              <w:rPr>
+                <w:rFonts w:ascii="Arial"/>
+                <w:i w:val="false"/>
+                <w:b w:val="false"/>
+                <w:u w:val="none"/>
+                <w:sz w:val="22"/>
+                <w:szCs w:val="22"/>
+                <w:color w:val="000000"/>
+              </w:rPr>
+              <w:t xml:space="preserve">Block</w:t>
+            </w:r>
+          </w:p>
+        </w:tc>
+        <w:tc>
+          <w:tcPr>
+            <w:tcBorders>
+              <w:bottom w:val="single" w:sz="8" w:space="0" w:color="666666"/>
+              <w:top w:val="single" w:sz="8" w:space="0" w:color="666666"/>
+              <w:left w:val="single" w:sz="8" w:space="0" w:color="666666"/>
+              <w:right w:val="single" w:sz="8" w:space="0" w:color="666666"/>
+            </w:tcBorders>
+            <w:shd w:val="clear" w:color="auto" w:fill="FFFFFF"/>
+            <w:tcMar>
+              <w:top w:w="0" w:type="dxa"/>
+              <w:bottom w:w="0" w:type="dxa"/>
+              <w:left w:w="0" w:type="dxa"/>
+              <w:right w:w="0" w:type="dxa"/>
+            </w:tcMar>
+            <w:vAlign w:val="center"/>
+          </w:tcPr>
+          <w:p>
+            <w:pPr>
+              <w:jc w:val="center"/>
+              <w:keepNext/>
+              <w:pBdr>
+                <w:bottom w:val="none" w:sz="0" w:space="0" w:color="000000"/>
+                <w:top w:val="none" w:sz="0" w:space="0" w:color="000000"/>
+                <w:left w:val="none" w:sz="0" w:space="0" w:color="000000"/>
+                <w:right w:val="none" w:sz="0" w:space="0" w:color="000000"/>
+              </w:pBdr>
+              <w:spacing w:after="60" w:before="60" w:line="240"/>
+              <w:ind w:firstLine="0" w:left="60" w:right="60"/>
+            </w:pPr>
+            <w:r>
+              <w:rPr>
+                <w:rFonts w:ascii="Arial"/>
+                <w:i w:val="false"/>
+                <w:b w:val="false"/>
+                <w:u w:val="none"/>
+                <w:sz w:val="22"/>
+                <w:szCs w:val="22"/>
+                <w:color w:val="000000"/>
+              </w:rPr>
+              <w:t xml:space="preserve">33.654</w:t>
+            </w:r>
+          </w:p>
+        </w:tc>
+        <w:tc>
+          <w:tcPr>
+            <w:tcBorders>
+              <w:bottom w:val="single" w:sz="8" w:space="0" w:color="666666"/>
+              <w:top w:val="single" w:sz="8" w:space="0" w:color="666666"/>
+              <w:left w:val="single" w:sz="8" w:space="0" w:color="666666"/>
+              <w:right w:val="single" w:sz="8" w:space="0" w:color="666666"/>
+            </w:tcBorders>
+            <w:shd w:val="clear" w:color="auto" w:fill="FFFFFF"/>
+            <w:tcMar>
+              <w:top w:w="0" w:type="dxa"/>
+              <w:bottom w:w="0" w:type="dxa"/>
+              <w:left w:w="0" w:type="dxa"/>
+              <w:right w:w="0" w:type="dxa"/>
+            </w:tcMar>
+            <w:vAlign w:val="center"/>
+          </w:tcPr>
+          <w:p>
+            <w:pPr>
+              <w:jc w:val="center"/>
+              <w:keepNext/>
+              <w:pBdr>
+                <w:bottom w:val="none" w:sz="0" w:space="0" w:color="000000"/>
+                <w:top w:val="none" w:sz="0" w:space="0" w:color="000000"/>
+                <w:left w:val="none" w:sz="0" w:space="0" w:color="000000"/>
+                <w:right w:val="none" w:sz="0" w:space="0" w:color="000000"/>
+              </w:pBdr>
+              <w:spacing w:after="60" w:before="60" w:line="240"/>
+              <w:ind w:firstLine="0" w:left="60" w:right="60"/>
+            </w:pPr>
+            <w:r>
+              <w:rPr>
+                <w:rFonts w:ascii="Arial"/>
+                <w:i w:val="false"/>
+                <w:b w:val="true"/>
+                <w:u w:val="none"/>
+                <w:sz w:val="22"/>
+                <w:szCs w:val="22"/>
+                <w:color w:val="000000"/>
+              </w:rPr>
+              <w:t xml:space="preserve">&lt;0.001***</w:t>
+            </w:r>
+          </w:p>
+        </w:tc>
+      </w:tr>
+      <w:tr>
+        <w:trPr>
+          <w:cantSplit/>
+          <w:trHeight w:val="510" w:hRule="auto"/>
+        </w:trPr>
+        body43
+        <w:tc>
+          <w:tcPr>
+            <w:vMerge/>
+            <w:tcBorders>
+              <w:bottom w:val="single" w:sz="8" w:space="0" w:color="666666"/>
+              <w:top w:val="single" w:sz="8" w:space="0" w:color="666666"/>
+              <w:left w:val="single" w:sz="8" w:space="0" w:color="666666"/>
+              <w:right w:val="single" w:sz="8" w:space="0" w:color="666666"/>
+            </w:tcBorders>
+            <w:shd w:val="clear" w:color="auto" w:fill="FFFFFF"/>
+            <w:tcMar>
+              <w:top w:w="0" w:type="dxa"/>
+              <w:bottom w:w="0" w:type="dxa"/>
+              <w:left w:w="0" w:type="dxa"/>
+              <w:right w:w="0" w:type="dxa"/>
+            </w:tcMar>
+            <w:vAlign w:val="center"/>
+          </w:tcPr>
+          <w:p>
+            <w:pPr>
+              <w:jc w:val="left"/>
+              <w:keepNext/>
+              <w:pBdr>
+                <w:bottom w:val="none" w:sz="0" w:space="0" w:color="000000"/>
+                <w:top w:val="none" w:sz="0" w:space="0" w:color="000000"/>
+                <w:left w:val="none" w:sz="0" w:space="0" w:color="000000"/>
+                <w:right w:val="none" w:sz="0" w:space="0" w:color="000000"/>
+              </w:pBdr>
+              <w:spacing w:after="60" w:before="60" w:line="240"/>
+              <w:ind w:firstLine="0" w:left="60" w:right="60"/>
+            </w:pPr>
+          </w:p>
+        </w:tc>
+        <w:tc>
+          <w:tcPr>
+            <w:tcBorders>
+              <w:bottom w:val="single" w:sz="8" w:space="0" w:color="666666"/>
+              <w:top w:val="single" w:sz="8" w:space="0" w:color="666666"/>
+              <w:left w:val="single" w:sz="8" w:space="0" w:color="666666"/>
+              <w:right w:val="single" w:sz="8" w:space="0" w:color="666666"/>
+            </w:tcBorders>
+            <w:shd w:val="clear" w:color="auto" w:fill="FFFFFF"/>
+            <w:tcMar>
+              <w:top w:w="0" w:type="dxa"/>
+              <w:bottom w:w="0" w:type="dxa"/>
+              <w:left w:w="0" w:type="dxa"/>
+              <w:right w:w="0" w:type="dxa"/>
+            </w:tcMar>
+            <w:vAlign w:val="center"/>
+          </w:tcPr>
+          <w:p>
+            <w:pPr>
+              <w:jc w:val="left"/>
+              <w:keepNext/>
+              <w:pBdr>
+                <w:bottom w:val="none" w:sz="0" w:space="0" w:color="000000"/>
+                <w:top w:val="none" w:sz="0" w:space="0" w:color="000000"/>
+                <w:left w:val="none" w:sz="0" w:space="0" w:color="000000"/>
+                <w:right w:val="none" w:sz="0" w:space="0" w:color="000000"/>
+              </w:pBdr>
+              <w:spacing w:after="60" w:before="60" w:line="240"/>
+              <w:ind w:firstLine="0" w:left="60" w:right="60"/>
+            </w:pPr>
+            <w:r>
+              <w:rPr>
+                <w:rFonts w:ascii="Arial"/>
+                <w:i w:val="false"/>
+                <w:b w:val="false"/>
+                <w:u w:val="none"/>
+                <w:sz w:val="22"/>
+                <w:szCs w:val="22"/>
+                <w:color w:val="000000"/>
+              </w:rPr>
+              <w:t xml:space="preserve">Distance to City Center</w:t>
+            </w:r>
+          </w:p>
+        </w:tc>
+        <w:tc>
+          <w:tcPr>
+            <w:tcBorders>
+              <w:bottom w:val="single" w:sz="8" w:space="0" w:color="666666"/>
+              <w:top w:val="single" w:sz="8" w:space="0" w:color="666666"/>
+              <w:left w:val="single" w:sz="8" w:space="0" w:color="666666"/>
+              <w:right w:val="single" w:sz="8" w:space="0" w:color="666666"/>
+            </w:tcBorders>
+            <w:shd w:val="clear" w:color="auto" w:fill="FFFFFF"/>
+            <w:tcMar>
+              <w:top w:w="0" w:type="dxa"/>
+              <w:bottom w:w="0" w:type="dxa"/>
+              <w:left w:w="0" w:type="dxa"/>
+              <w:right w:w="0" w:type="dxa"/>
+            </w:tcMar>
+            <w:vAlign w:val="center"/>
+          </w:tcPr>
+          <w:p>
+            <w:pPr>
+              <w:jc w:val="center"/>
+              <w:keepNext/>
+              <w:pBdr>
+                <w:bottom w:val="none" w:sz="0" w:space="0" w:color="000000"/>
+                <w:top w:val="none" w:sz="0" w:space="0" w:color="000000"/>
+                <w:left w:val="none" w:sz="0" w:space="0" w:color="000000"/>
+                <w:right w:val="none" w:sz="0" w:space="0" w:color="000000"/>
+              </w:pBdr>
+              <w:spacing w:after="60" w:before="60" w:line="240"/>
+              <w:ind w:firstLine="0" w:left="60" w:right="60"/>
+            </w:pPr>
+            <w:r>
+              <w:rPr>
+                <w:rFonts w:ascii="Arial"/>
+                <w:i w:val="false"/>
+                <w:b w:val="false"/>
+                <w:u w:val="none"/>
+                <w:sz w:val="22"/>
+                <w:szCs w:val="22"/>
+                <w:color w:val="000000"/>
+              </w:rPr>
+              <w:t xml:space="preserve">0.149</w:t>
+            </w:r>
+          </w:p>
+        </w:tc>
+        <w:tc>
+          <w:tcPr>
+            <w:tcBorders>
+              <w:bottom w:val="single" w:sz="8" w:space="0" w:color="666666"/>
+              <w:top w:val="single" w:sz="8" w:space="0" w:color="666666"/>
+              <w:left w:val="single" w:sz="8" w:space="0" w:color="666666"/>
+              <w:right w:val="single" w:sz="8" w:space="0" w:color="666666"/>
+            </w:tcBorders>
+            <w:shd w:val="clear" w:color="auto" w:fill="FFFFFF"/>
+            <w:tcMar>
+              <w:top w:w="0" w:type="dxa"/>
+              <w:bottom w:w="0" w:type="dxa"/>
+              <w:left w:w="0" w:type="dxa"/>
+              <w:right w:w="0" w:type="dxa"/>
+            </w:tcMar>
+            <w:vAlign w:val="center"/>
+          </w:tcPr>
+          <w:p>
+            <w:pPr>
+              <w:jc w:val="center"/>
+              <w:keepNext/>
+              <w:pBdr>
+                <w:bottom w:val="none" w:sz="0" w:space="0" w:color="000000"/>
+                <w:top w:val="none" w:sz="0" w:space="0" w:color="000000"/>
+                <w:left w:val="none" w:sz="0" w:space="0" w:color="000000"/>
+                <w:right w:val="none" w:sz="0" w:space="0" w:color="000000"/>
+              </w:pBdr>
+              <w:spacing w:after="60" w:before="60" w:line="240"/>
+              <w:ind w:firstLine="0" w:left="60" w:right="60"/>
+            </w:pPr>
+            <w:r>
+              <w:rPr>
+                <w:rFonts w:ascii="Arial"/>
+                <w:i w:val="false"/>
+                <w:b w:val="false"/>
+                <w:u w:val="none"/>
+                <w:sz w:val="22"/>
+                <w:szCs w:val="22"/>
+                <w:color w:val="000000"/>
+              </w:rPr>
+              <w:t xml:space="preserve">0.7</w:t>
+            </w:r>
+          </w:p>
+        </w:tc>
+      </w:tr>
+      <w:tr>
+        <w:trPr>
+          <w:cantSplit/>
+          <w:trHeight w:val="510" w:hRule="auto"/>
+        </w:trPr>
+        body44
+        <w:tc>
+          <w:tcPr>
+            <w:vMerge w:val="restart"/>
+            <w:tcBorders>
+              <w:bottom w:val="single" w:sz="8" w:space="0" w:color="666666"/>
+              <w:top w:val="single" w:sz="8" w:space="0" w:color="666666"/>
+              <w:left w:val="single" w:sz="8" w:space="0" w:color="666666"/>
+              <w:right w:val="single" w:sz="8" w:space="0" w:color="666666"/>
+            </w:tcBorders>
+            <w:shd w:val="clear" w:color="auto" w:fill="FFFFFF"/>
+            <w:tcMar>
+              <w:top w:w="0" w:type="dxa"/>
+              <w:bottom w:w="0" w:type="dxa"/>
+              <w:left w:w="0" w:type="dxa"/>
+              <w:right w:w="0" w:type="dxa"/>
+            </w:tcMar>
+            <w:vAlign w:val="center"/>
+          </w:tcPr>
+          <w:p>
+            <w:pPr>
+              <w:jc w:val="left"/>
+              <w:keepNext/>
+              <w:pBdr>
+                <w:bottom w:val="none" w:sz="0" w:space="0" w:color="000000"/>
+                <w:top w:val="none" w:sz="0" w:space="0" w:color="000000"/>
+                <w:left w:val="none" w:sz="0" w:space="0" w:color="000000"/>
+                <w:right w:val="none" w:sz="0" w:space="0" w:color="000000"/>
+              </w:pBdr>
+              <w:spacing w:after="60" w:before="60" w:line="240"/>
+              <w:ind w:firstLine="0" w:left="60" w:right="60"/>
+            </w:pPr>
+            <w:r>
+              <w:rPr>
+                <w:rFonts w:ascii="Arial"/>
+                <w:i w:val="false"/>
+                <w:b w:val="false"/>
+                <w:u w:val="none"/>
+                <w:sz w:val="22"/>
+                <w:szCs w:val="22"/>
+                <w:color w:val="000000"/>
+              </w:rPr>
+              <w:t xml:space="preserve">Height before flowering</w:t>
+            </w:r>
+          </w:p>
+        </w:tc>
+        <w:tc>
+          <w:tcPr>
+            <w:tcBorders>
+              <w:bottom w:val="single" w:sz="8" w:space="0" w:color="666666"/>
+              <w:top w:val="single" w:sz="8" w:space="0" w:color="666666"/>
+              <w:left w:val="single" w:sz="8" w:space="0" w:color="666666"/>
+              <w:right w:val="single" w:sz="8" w:space="0" w:color="666666"/>
+            </w:tcBorders>
+            <w:shd w:val="clear" w:color="auto" w:fill="FFFFFF"/>
+            <w:tcMar>
+              <w:top w:w="0" w:type="dxa"/>
+              <w:bottom w:w="0" w:type="dxa"/>
+              <w:left w:w="0" w:type="dxa"/>
+              <w:right w:w="0" w:type="dxa"/>
+            </w:tcMar>
+            <w:vAlign w:val="center"/>
+          </w:tcPr>
+          <w:p>
+            <w:pPr>
+              <w:jc w:val="left"/>
+              <w:keepNext/>
+              <w:pBdr>
+                <w:bottom w:val="none" w:sz="0" w:space="0" w:color="000000"/>
+                <w:top w:val="none" w:sz="0" w:space="0" w:color="000000"/>
+                <w:left w:val="none" w:sz="0" w:space="0" w:color="000000"/>
+                <w:right w:val="none" w:sz="0" w:space="0" w:color="000000"/>
+              </w:pBdr>
+              <w:spacing w:after="60" w:before="60" w:line="240"/>
+              <w:ind w:firstLine="0" w:left="60" w:right="60"/>
+            </w:pPr>
+            <w:r>
+              <w:rPr>
+                <w:rFonts w:ascii="Arial"/>
+                <w:i w:val="false"/>
+                <w:b w:val="false"/>
+                <w:u w:val="none"/>
+                <w:sz w:val="22"/>
+                <w:szCs w:val="22"/>
+                <w:color w:val="000000"/>
+              </w:rPr>
+              <w:t xml:space="preserve">Block</w:t>
+            </w:r>
+          </w:p>
+        </w:tc>
+        <w:tc>
+          <w:tcPr>
+            <w:tcBorders>
+              <w:bottom w:val="single" w:sz="8" w:space="0" w:color="666666"/>
+              <w:top w:val="single" w:sz="8" w:space="0" w:color="666666"/>
+              <w:left w:val="single" w:sz="8" w:space="0" w:color="666666"/>
+              <w:right w:val="single" w:sz="8" w:space="0" w:color="666666"/>
+            </w:tcBorders>
+            <w:shd w:val="clear" w:color="auto" w:fill="FFFFFF"/>
+            <w:tcMar>
+              <w:top w:w="0" w:type="dxa"/>
+              <w:bottom w:w="0" w:type="dxa"/>
+              <w:left w:w="0" w:type="dxa"/>
+              <w:right w:w="0" w:type="dxa"/>
+            </w:tcMar>
+            <w:vAlign w:val="center"/>
+          </w:tcPr>
+          <w:p>
+            <w:pPr>
+              <w:jc w:val="center"/>
+              <w:keepNext/>
+              <w:pBdr>
+                <w:bottom w:val="none" w:sz="0" w:space="0" w:color="000000"/>
+                <w:top w:val="none" w:sz="0" w:space="0" w:color="000000"/>
+                <w:left w:val="none" w:sz="0" w:space="0" w:color="000000"/>
+                <w:right w:val="none" w:sz="0" w:space="0" w:color="000000"/>
+              </w:pBdr>
+              <w:spacing w:after="60" w:before="60" w:line="240"/>
+              <w:ind w:firstLine="0" w:left="60" w:right="60"/>
+            </w:pPr>
+            <w:r>
+              <w:rPr>
+                <w:rFonts w:ascii="Arial"/>
+                <w:i w:val="false"/>
+                <w:b w:val="false"/>
+                <w:u w:val="none"/>
+                <w:sz w:val="22"/>
+                <w:szCs w:val="22"/>
+                <w:color w:val="000000"/>
+              </w:rPr>
+              <w:t xml:space="preserve">64.930</w:t>
+            </w:r>
+          </w:p>
+        </w:tc>
+        <w:tc>
+          <w:tcPr>
+            <w:tcBorders>
+              <w:bottom w:val="single" w:sz="8" w:space="0" w:color="666666"/>
+              <w:top w:val="single" w:sz="8" w:space="0" w:color="666666"/>
+              <w:left w:val="single" w:sz="8" w:space="0" w:color="666666"/>
+              <w:right w:val="single" w:sz="8" w:space="0" w:color="666666"/>
+            </w:tcBorders>
+            <w:shd w:val="clear" w:color="auto" w:fill="FFFFFF"/>
+            <w:tcMar>
+              <w:top w:w="0" w:type="dxa"/>
+              <w:bottom w:w="0" w:type="dxa"/>
+              <w:left w:w="0" w:type="dxa"/>
+              <w:right w:w="0" w:type="dxa"/>
+            </w:tcMar>
+            <w:vAlign w:val="center"/>
+          </w:tcPr>
+          <w:p>
+            <w:pPr>
+              <w:jc w:val="center"/>
+              <w:keepNext/>
+              <w:pBdr>
+                <w:bottom w:val="none" w:sz="0" w:space="0" w:color="000000"/>
+                <w:top w:val="none" w:sz="0" w:space="0" w:color="000000"/>
+                <w:left w:val="none" w:sz="0" w:space="0" w:color="000000"/>
+                <w:right w:val="none" w:sz="0" w:space="0" w:color="000000"/>
+              </w:pBdr>
+              <w:spacing w:after="60" w:before="60" w:line="240"/>
+              <w:ind w:firstLine="0" w:left="60" w:right="60"/>
+            </w:pPr>
+            <w:r>
+              <w:rPr>
+                <w:rFonts w:ascii="Arial"/>
+                <w:i w:val="false"/>
+                <w:b w:val="true"/>
+                <w:u w:val="none"/>
+                <w:sz w:val="22"/>
+                <w:szCs w:val="22"/>
+                <w:color w:val="000000"/>
+              </w:rPr>
+              <w:t xml:space="preserve">&lt;0.001***</w:t>
+            </w:r>
+          </w:p>
+        </w:tc>
+      </w:tr>
+      <w:tr>
+        <w:trPr>
+          <w:cantSplit/>
+          <w:trHeight w:val="510" w:hRule="auto"/>
+        </w:trPr>
+        body45
+        <w:tc>
+          <w:tcPr>
+            <w:vMerge/>
+            <w:tcBorders>
+              <w:bottom w:val="single" w:sz="8" w:space="0" w:color="666666"/>
+              <w:top w:val="single" w:sz="8" w:space="0" w:color="666666"/>
+              <w:left w:val="single" w:sz="8" w:space="0" w:color="666666"/>
+              <w:right w:val="single" w:sz="8" w:space="0" w:color="666666"/>
+            </w:tcBorders>
+            <w:shd w:val="clear" w:color="auto" w:fill="FFFFFF"/>
+            <w:tcMar>
+              <w:top w:w="0" w:type="dxa"/>
+              <w:bottom w:w="0" w:type="dxa"/>
+              <w:left w:w="0" w:type="dxa"/>
+              <w:right w:w="0" w:type="dxa"/>
+            </w:tcMar>
+            <w:vAlign w:val="center"/>
+          </w:tcPr>
+          <w:p>
+            <w:pPr>
+              <w:jc w:val="left"/>
+              <w:keepNext/>
+              <w:pBdr>
+                <w:bottom w:val="none" w:sz="0" w:space="0" w:color="000000"/>
+                <w:top w:val="none" w:sz="0" w:space="0" w:color="000000"/>
+                <w:left w:val="none" w:sz="0" w:space="0" w:color="000000"/>
+                <w:right w:val="none" w:sz="0" w:space="0" w:color="000000"/>
+              </w:pBdr>
+              <w:spacing w:after="60" w:before="60" w:line="240"/>
+              <w:ind w:firstLine="0" w:left="60" w:right="60"/>
+            </w:pPr>
+          </w:p>
+        </w:tc>
+        <w:tc>
+          <w:tcPr>
+            <w:tcBorders>
+              <w:bottom w:val="single" w:sz="8" w:space="0" w:color="666666"/>
+              <w:top w:val="single" w:sz="8" w:space="0" w:color="666666"/>
+              <w:left w:val="single" w:sz="8" w:space="0" w:color="666666"/>
+              <w:right w:val="single" w:sz="8" w:space="0" w:color="666666"/>
+            </w:tcBorders>
+            <w:shd w:val="clear" w:color="auto" w:fill="FFFFFF"/>
+            <w:tcMar>
+              <w:top w:w="0" w:type="dxa"/>
+              <w:bottom w:w="0" w:type="dxa"/>
+              <w:left w:w="0" w:type="dxa"/>
+              <w:right w:w="0" w:type="dxa"/>
+            </w:tcMar>
+            <w:vAlign w:val="center"/>
+          </w:tcPr>
+          <w:p>
+            <w:pPr>
+              <w:jc w:val="left"/>
+              <w:keepNext/>
+              <w:pBdr>
+                <w:bottom w:val="none" w:sz="0" w:space="0" w:color="000000"/>
+                <w:top w:val="none" w:sz="0" w:space="0" w:color="000000"/>
+                <w:left w:val="none" w:sz="0" w:space="0" w:color="000000"/>
+                <w:right w:val="none" w:sz="0" w:space="0" w:color="000000"/>
+              </w:pBdr>
+              <w:spacing w:after="60" w:before="60" w:line="240"/>
+              <w:ind w:firstLine="0" w:left="60" w:right="60"/>
+            </w:pPr>
+            <w:r>
+              <w:rPr>
+                <w:rFonts w:ascii="Arial"/>
+                <w:i w:val="false"/>
+                <w:b w:val="false"/>
+                <w:u w:val="none"/>
+                <w:sz w:val="22"/>
+                <w:szCs w:val="22"/>
+                <w:color w:val="000000"/>
+              </w:rPr>
+              <w:t xml:space="preserve">Distance to City Center</w:t>
+            </w:r>
+          </w:p>
+        </w:tc>
+        <w:tc>
+          <w:tcPr>
+            <w:tcBorders>
+              <w:bottom w:val="single" w:sz="8" w:space="0" w:color="666666"/>
+              <w:top w:val="single" w:sz="8" w:space="0" w:color="666666"/>
+              <w:left w:val="single" w:sz="8" w:space="0" w:color="666666"/>
+              <w:right w:val="single" w:sz="8" w:space="0" w:color="666666"/>
+            </w:tcBorders>
+            <w:shd w:val="clear" w:color="auto" w:fill="FFFFFF"/>
+            <w:tcMar>
+              <w:top w:w="0" w:type="dxa"/>
+              <w:bottom w:w="0" w:type="dxa"/>
+              <w:left w:w="0" w:type="dxa"/>
+              <w:right w:w="0" w:type="dxa"/>
+            </w:tcMar>
+            <w:vAlign w:val="center"/>
+          </w:tcPr>
+          <w:p>
+            <w:pPr>
+              <w:jc w:val="center"/>
+              <w:keepNext/>
+              <w:pBdr>
+                <w:bottom w:val="none" w:sz="0" w:space="0" w:color="000000"/>
+                <w:top w:val="none" w:sz="0" w:space="0" w:color="000000"/>
+                <w:left w:val="none" w:sz="0" w:space="0" w:color="000000"/>
+                <w:right w:val="none" w:sz="0" w:space="0" w:color="000000"/>
+              </w:pBdr>
+              <w:spacing w:after="60" w:before="60" w:line="240"/>
+              <w:ind w:firstLine="0" w:left="60" w:right="60"/>
+            </w:pPr>
+            <w:r>
+              <w:rPr>
+                <w:rFonts w:ascii="Arial"/>
+                <w:i w:val="false"/>
+                <w:b w:val="false"/>
+                <w:u w:val="none"/>
+                <w:sz w:val="22"/>
+                <w:szCs w:val="22"/>
+                <w:color w:val="000000"/>
+              </w:rPr>
+              <w:t xml:space="preserve">1.873</w:t>
+            </w:r>
+          </w:p>
+        </w:tc>
+        <w:tc>
+          <w:tcPr>
+            <w:tcBorders>
+              <w:bottom w:val="single" w:sz="8" w:space="0" w:color="666666"/>
+              <w:top w:val="single" w:sz="8" w:space="0" w:color="666666"/>
+              <w:left w:val="single" w:sz="8" w:space="0" w:color="666666"/>
+              <w:right w:val="single" w:sz="8" w:space="0" w:color="666666"/>
+            </w:tcBorders>
+            <w:shd w:val="clear" w:color="auto" w:fill="FFFFFF"/>
+            <w:tcMar>
+              <w:top w:w="0" w:type="dxa"/>
+              <w:bottom w:w="0" w:type="dxa"/>
+              <w:left w:w="0" w:type="dxa"/>
+              <w:right w:w="0" w:type="dxa"/>
+            </w:tcMar>
+            <w:vAlign w:val="center"/>
+          </w:tcPr>
+          <w:p>
+            <w:pPr>
+              <w:jc w:val="center"/>
+              <w:keepNext/>
+              <w:pBdr>
+                <w:bottom w:val="none" w:sz="0" w:space="0" w:color="000000"/>
+                <w:top w:val="none" w:sz="0" w:space="0" w:color="000000"/>
+                <w:left w:val="none" w:sz="0" w:space="0" w:color="000000"/>
+                <w:right w:val="none" w:sz="0" w:space="0" w:color="000000"/>
+              </w:pBdr>
+              <w:spacing w:after="60" w:before="60" w:line="240"/>
+              <w:ind w:firstLine="0" w:left="60" w:right="60"/>
+            </w:pPr>
+            <w:r>
+              <w:rPr>
+                <w:rFonts w:ascii="Arial"/>
+                <w:i w:val="false"/>
+                <w:b w:val="false"/>
+                <w:u w:val="none"/>
+                <w:sz w:val="22"/>
+                <w:szCs w:val="22"/>
+                <w:color w:val="000000"/>
+              </w:rPr>
+              <w:t xml:space="preserve">0.171</w:t>
+            </w:r>
+          </w:p>
+        </w:tc>
+      </w:tr>
+      <w:tr>
+        <w:trPr>
+          <w:cantSplit/>
+          <w:trHeight w:val="510" w:hRule="auto"/>
+        </w:trPr>
+        body46
+        <w:tc>
+          <w:tcPr>
+            <w:vMerge w:val="restart"/>
+            <w:tcBorders>
+              <w:bottom w:val="single" w:sz="8" w:space="0" w:color="666666"/>
+              <w:top w:val="single" w:sz="8" w:space="0" w:color="666666"/>
+              <w:left w:val="single" w:sz="8" w:space="0" w:color="666666"/>
+              <w:right w:val="single" w:sz="8" w:space="0" w:color="666666"/>
+            </w:tcBorders>
+            <w:shd w:val="clear" w:color="auto" w:fill="FFFFFF"/>
+            <w:tcMar>
+              <w:top w:w="0" w:type="dxa"/>
+              <w:bottom w:w="0" w:type="dxa"/>
+              <w:left w:w="0" w:type="dxa"/>
+              <w:right w:w="0" w:type="dxa"/>
+            </w:tcMar>
+            <w:vAlign w:val="center"/>
+          </w:tcPr>
+          <w:p>
+            <w:pPr>
+              <w:jc w:val="left"/>
+              <w:keepNext/>
+              <w:pBdr>
+                <w:bottom w:val="none" w:sz="0" w:space="0" w:color="000000"/>
+                <w:top w:val="none" w:sz="0" w:space="0" w:color="000000"/>
+                <w:left w:val="none" w:sz="0" w:space="0" w:color="000000"/>
+                <w:right w:val="none" w:sz="0" w:space="0" w:color="000000"/>
+              </w:pBdr>
+              <w:spacing w:after="60" w:before="60" w:line="240"/>
+              <w:ind w:firstLine="0" w:left="60" w:right="60"/>
+            </w:pPr>
+            <w:r>
+              <w:rPr>
+                <w:rFonts w:ascii="Arial"/>
+                <w:i w:val="false"/>
+                <w:b w:val="false"/>
+                <w:u w:val="none"/>
+                <w:sz w:val="22"/>
+                <w:szCs w:val="22"/>
+                <w:color w:val="000000"/>
+              </w:rPr>
+              <w:t xml:space="preserve">Height after flowering</w:t>
+            </w:r>
+          </w:p>
+        </w:tc>
+        <w:tc>
+          <w:tcPr>
+            <w:tcBorders>
+              <w:bottom w:val="single" w:sz="8" w:space="0" w:color="666666"/>
+              <w:top w:val="single" w:sz="8" w:space="0" w:color="666666"/>
+              <w:left w:val="single" w:sz="8" w:space="0" w:color="666666"/>
+              <w:right w:val="single" w:sz="8" w:space="0" w:color="666666"/>
+            </w:tcBorders>
+            <w:shd w:val="clear" w:color="auto" w:fill="FFFFFF"/>
+            <w:tcMar>
+              <w:top w:w="0" w:type="dxa"/>
+              <w:bottom w:w="0" w:type="dxa"/>
+              <w:left w:w="0" w:type="dxa"/>
+              <w:right w:w="0" w:type="dxa"/>
+            </w:tcMar>
+            <w:vAlign w:val="center"/>
+          </w:tcPr>
+          <w:p>
+            <w:pPr>
+              <w:jc w:val="left"/>
+              <w:keepNext/>
+              <w:pBdr>
+                <w:bottom w:val="none" w:sz="0" w:space="0" w:color="000000"/>
+                <w:top w:val="none" w:sz="0" w:space="0" w:color="000000"/>
+                <w:left w:val="none" w:sz="0" w:space="0" w:color="000000"/>
+                <w:right w:val="none" w:sz="0" w:space="0" w:color="000000"/>
+              </w:pBdr>
+              <w:spacing w:after="60" w:before="60" w:line="240"/>
+              <w:ind w:firstLine="0" w:left="60" w:right="60"/>
+            </w:pPr>
+            <w:r>
+              <w:rPr>
+                <w:rFonts w:ascii="Arial"/>
+                <w:i w:val="false"/>
+                <w:b w:val="false"/>
+                <w:u w:val="none"/>
+                <w:sz w:val="22"/>
+                <w:szCs w:val="22"/>
+                <w:color w:val="000000"/>
+              </w:rPr>
+              <w:t xml:space="preserve">Block</w:t>
+            </w:r>
+          </w:p>
+        </w:tc>
+        <w:tc>
+          <w:tcPr>
+            <w:tcBorders>
+              <w:bottom w:val="single" w:sz="8" w:space="0" w:color="666666"/>
+              <w:top w:val="single" w:sz="8" w:space="0" w:color="666666"/>
+              <w:left w:val="single" w:sz="8" w:space="0" w:color="666666"/>
+              <w:right w:val="single" w:sz="8" w:space="0" w:color="666666"/>
+            </w:tcBorders>
+            <w:shd w:val="clear" w:color="auto" w:fill="FFFFFF"/>
+            <w:tcMar>
+              <w:top w:w="0" w:type="dxa"/>
+              <w:bottom w:w="0" w:type="dxa"/>
+              <w:left w:w="0" w:type="dxa"/>
+              <w:right w:w="0" w:type="dxa"/>
+            </w:tcMar>
+            <w:vAlign w:val="center"/>
+          </w:tcPr>
+          <w:p>
+            <w:pPr>
+              <w:jc w:val="center"/>
+              <w:keepNext/>
+              <w:pBdr>
+                <w:bottom w:val="none" w:sz="0" w:space="0" w:color="000000"/>
+                <w:top w:val="none" w:sz="0" w:space="0" w:color="000000"/>
+                <w:left w:val="none" w:sz="0" w:space="0" w:color="000000"/>
+                <w:right w:val="none" w:sz="0" w:space="0" w:color="000000"/>
+              </w:pBdr>
+              <w:spacing w:after="60" w:before="60" w:line="240"/>
+              <w:ind w:firstLine="0" w:left="60" w:right="60"/>
+            </w:pPr>
+            <w:r>
+              <w:rPr>
+                <w:rFonts w:ascii="Arial"/>
+                <w:i w:val="false"/>
+                <w:b w:val="false"/>
+                <w:u w:val="none"/>
+                <w:sz w:val="22"/>
+                <w:szCs w:val="22"/>
+                <w:color w:val="000000"/>
+              </w:rPr>
+              <w:t xml:space="preserve">83.178</w:t>
+            </w:r>
+          </w:p>
+        </w:tc>
+        <w:tc>
+          <w:tcPr>
+            <w:tcBorders>
+              <w:bottom w:val="single" w:sz="8" w:space="0" w:color="666666"/>
+              <w:top w:val="single" w:sz="8" w:space="0" w:color="666666"/>
+              <w:left w:val="single" w:sz="8" w:space="0" w:color="666666"/>
+              <w:right w:val="single" w:sz="8" w:space="0" w:color="666666"/>
+            </w:tcBorders>
+            <w:shd w:val="clear" w:color="auto" w:fill="FFFFFF"/>
+            <w:tcMar>
+              <w:top w:w="0" w:type="dxa"/>
+              <w:bottom w:w="0" w:type="dxa"/>
+              <w:left w:w="0" w:type="dxa"/>
+              <w:right w:w="0" w:type="dxa"/>
+            </w:tcMar>
+            <w:vAlign w:val="center"/>
+          </w:tcPr>
+          <w:p>
+            <w:pPr>
+              <w:jc w:val="center"/>
+              <w:keepNext/>
+              <w:pBdr>
+                <w:bottom w:val="none" w:sz="0" w:space="0" w:color="000000"/>
+                <w:top w:val="none" w:sz="0" w:space="0" w:color="000000"/>
+                <w:left w:val="none" w:sz="0" w:space="0" w:color="000000"/>
+                <w:right w:val="none" w:sz="0" w:space="0" w:color="000000"/>
+              </w:pBdr>
+              <w:spacing w:after="60" w:before="60" w:line="240"/>
+              <w:ind w:firstLine="0" w:left="60" w:right="60"/>
+            </w:pPr>
+            <w:r>
+              <w:rPr>
+                <w:rFonts w:ascii="Arial"/>
+                <w:i w:val="false"/>
+                <w:b w:val="true"/>
+                <w:u w:val="none"/>
+                <w:sz w:val="22"/>
+                <w:szCs w:val="22"/>
+                <w:color w:val="000000"/>
+              </w:rPr>
+              <w:t xml:space="preserve">&lt;0.001***</w:t>
+            </w:r>
+          </w:p>
+        </w:tc>
+      </w:tr>
+      <w:tr>
+        <w:trPr>
+          <w:cantSplit/>
+          <w:trHeight w:val="510" w:hRule="auto"/>
+        </w:trPr>
+        body47
+        <w:tc>
+          <w:tcPr>
+            <w:vMerge/>
+            <w:tcBorders>
+              <w:bottom w:val="single" w:sz="8" w:space="0" w:color="666666"/>
+              <w:top w:val="single" w:sz="8" w:space="0" w:color="666666"/>
+              <w:left w:val="single" w:sz="8" w:space="0" w:color="666666"/>
+              <w:right w:val="single" w:sz="8" w:space="0" w:color="666666"/>
+            </w:tcBorders>
+            <w:shd w:val="clear" w:color="auto" w:fill="FFFFFF"/>
+            <w:tcMar>
+              <w:top w:w="0" w:type="dxa"/>
+              <w:bottom w:w="0" w:type="dxa"/>
+              <w:left w:w="0" w:type="dxa"/>
+              <w:right w:w="0" w:type="dxa"/>
+            </w:tcMar>
+            <w:vAlign w:val="center"/>
+          </w:tcPr>
+          <w:p>
+            <w:pPr>
+              <w:jc w:val="left"/>
+              <w:keepNext/>
+              <w:pBdr>
+                <w:bottom w:val="none" w:sz="0" w:space="0" w:color="000000"/>
+                <w:top w:val="none" w:sz="0" w:space="0" w:color="000000"/>
+                <w:left w:val="none" w:sz="0" w:space="0" w:color="000000"/>
+                <w:right w:val="none" w:sz="0" w:space="0" w:color="000000"/>
+              </w:pBdr>
+              <w:spacing w:after="60" w:before="60" w:line="240"/>
+              <w:ind w:firstLine="0" w:left="60" w:right="60"/>
+            </w:pPr>
+          </w:p>
+        </w:tc>
+        <w:tc>
+          <w:tcPr>
+            <w:tcBorders>
+              <w:bottom w:val="single" w:sz="8" w:space="0" w:color="666666"/>
+              <w:top w:val="single" w:sz="8" w:space="0" w:color="666666"/>
+              <w:left w:val="single" w:sz="8" w:space="0" w:color="666666"/>
+              <w:right w:val="single" w:sz="8" w:space="0" w:color="666666"/>
+            </w:tcBorders>
+            <w:shd w:val="clear" w:color="auto" w:fill="FFFFFF"/>
+            <w:tcMar>
+              <w:top w:w="0" w:type="dxa"/>
+              <w:bottom w:w="0" w:type="dxa"/>
+              <w:left w:w="0" w:type="dxa"/>
+              <w:right w:w="0" w:type="dxa"/>
+            </w:tcMar>
+            <w:vAlign w:val="center"/>
+          </w:tcPr>
+          <w:p>
+            <w:pPr>
+              <w:jc w:val="left"/>
+              <w:keepNext/>
+              <w:pBdr>
+                <w:bottom w:val="none" w:sz="0" w:space="0" w:color="000000"/>
+                <w:top w:val="none" w:sz="0" w:space="0" w:color="000000"/>
+                <w:left w:val="none" w:sz="0" w:space="0" w:color="000000"/>
+                <w:right w:val="none" w:sz="0" w:space="0" w:color="000000"/>
+              </w:pBdr>
+              <w:spacing w:after="60" w:before="60" w:line="240"/>
+              <w:ind w:firstLine="0" w:left="60" w:right="60"/>
+            </w:pPr>
+            <w:r>
+              <w:rPr>
+                <w:rFonts w:ascii="Arial"/>
+                <w:i w:val="false"/>
+                <w:b w:val="false"/>
+                <w:u w:val="none"/>
+                <w:sz w:val="22"/>
+                <w:szCs w:val="22"/>
+                <w:color w:val="000000"/>
+              </w:rPr>
+              <w:t xml:space="preserve">Distance to City Center</w:t>
+            </w:r>
+          </w:p>
+        </w:tc>
+        <w:tc>
+          <w:tcPr>
+            <w:tcBorders>
+              <w:bottom w:val="single" w:sz="8" w:space="0" w:color="666666"/>
+              <w:top w:val="single" w:sz="8" w:space="0" w:color="666666"/>
+              <w:left w:val="single" w:sz="8" w:space="0" w:color="666666"/>
+              <w:right w:val="single" w:sz="8" w:space="0" w:color="666666"/>
+            </w:tcBorders>
+            <w:shd w:val="clear" w:color="auto" w:fill="FFFFFF"/>
+            <w:tcMar>
+              <w:top w:w="0" w:type="dxa"/>
+              <w:bottom w:w="0" w:type="dxa"/>
+              <w:left w:w="0" w:type="dxa"/>
+              <w:right w:w="0" w:type="dxa"/>
+            </w:tcMar>
+            <w:vAlign w:val="center"/>
+          </w:tcPr>
+          <w:p>
+            <w:pPr>
+              <w:jc w:val="center"/>
+              <w:keepNext/>
+              <w:pBdr>
+                <w:bottom w:val="none" w:sz="0" w:space="0" w:color="000000"/>
+                <w:top w:val="none" w:sz="0" w:space="0" w:color="000000"/>
+                <w:left w:val="none" w:sz="0" w:space="0" w:color="000000"/>
+                <w:right w:val="none" w:sz="0" w:space="0" w:color="000000"/>
+              </w:pBdr>
+              <w:spacing w:after="60" w:before="60" w:line="240"/>
+              <w:ind w:firstLine="0" w:left="60" w:right="60"/>
+            </w:pPr>
+            <w:r>
+              <w:rPr>
+                <w:rFonts w:ascii="Arial"/>
+                <w:i w:val="false"/>
+                <w:b w:val="false"/>
+                <w:u w:val="none"/>
+                <w:sz w:val="22"/>
+                <w:szCs w:val="22"/>
+                <w:color w:val="000000"/>
+              </w:rPr>
+              <w:t xml:space="preserve">1.328</w:t>
+            </w:r>
+          </w:p>
+        </w:tc>
+        <w:tc>
+          <w:tcPr>
+            <w:tcBorders>
+              <w:bottom w:val="single" w:sz="8" w:space="0" w:color="666666"/>
+              <w:top w:val="single" w:sz="8" w:space="0" w:color="666666"/>
+              <w:left w:val="single" w:sz="8" w:space="0" w:color="666666"/>
+              <w:right w:val="single" w:sz="8" w:space="0" w:color="666666"/>
+            </w:tcBorders>
+            <w:shd w:val="clear" w:color="auto" w:fill="FFFFFF"/>
+            <w:tcMar>
+              <w:top w:w="0" w:type="dxa"/>
+              <w:bottom w:w="0" w:type="dxa"/>
+              <w:left w:w="0" w:type="dxa"/>
+              <w:right w:w="0" w:type="dxa"/>
+            </w:tcMar>
+            <w:vAlign w:val="center"/>
+          </w:tcPr>
+          <w:p>
+            <w:pPr>
+              <w:jc w:val="center"/>
+              <w:keepNext/>
+              <w:pBdr>
+                <w:bottom w:val="none" w:sz="0" w:space="0" w:color="000000"/>
+                <w:top w:val="none" w:sz="0" w:space="0" w:color="000000"/>
+                <w:left w:val="none" w:sz="0" w:space="0" w:color="000000"/>
+                <w:right w:val="none" w:sz="0" w:space="0" w:color="000000"/>
+              </w:pBdr>
+              <w:spacing w:after="60" w:before="60" w:line="240"/>
+              <w:ind w:firstLine="0" w:left="60" w:right="60"/>
+            </w:pPr>
+            <w:r>
+              <w:rPr>
+                <w:rFonts w:ascii="Arial"/>
+                <w:i w:val="false"/>
+                <w:b w:val="false"/>
+                <w:u w:val="none"/>
+                <w:sz w:val="22"/>
+                <w:szCs w:val="22"/>
+                <w:color w:val="000000"/>
+              </w:rPr>
+              <w:t xml:space="preserve">0.249</w:t>
+            </w:r>
+          </w:p>
+        </w:tc>
+      </w:tr>
+      <w:tr>
+        <w:trPr>
+          <w:cantSplit/>
+          <w:trHeight w:val="508" w:hRule="auto"/>
+        </w:trPr>
+        body48
+        <w:tc>
+          <w:tcPr>
+            <w:vMerge w:val="restart"/>
+            <w:tcBorders>
+              <w:bottom w:val="single" w:sz="8" w:space="0" w:color="666666"/>
+              <w:top w:val="single" w:sz="8" w:space="0" w:color="666666"/>
+              <w:left w:val="single" w:sz="8" w:space="0" w:color="666666"/>
+              <w:right w:val="single" w:sz="8" w:space="0" w:color="666666"/>
+            </w:tcBorders>
+            <w:shd w:val="clear" w:color="auto" w:fill="FFFFFF"/>
+            <w:tcMar>
+              <w:top w:w="0" w:type="dxa"/>
+              <w:bottom w:w="0" w:type="dxa"/>
+              <w:left w:w="0" w:type="dxa"/>
+              <w:right w:w="0" w:type="dxa"/>
+            </w:tcMar>
+            <w:vAlign w:val="center"/>
+          </w:tcPr>
+          <w:p>
+            <w:pPr>
+              <w:jc w:val="left"/>
+              <w:keepNext/>
+              <w:pBdr>
+                <w:bottom w:val="none" w:sz="0" w:space="0" w:color="000000"/>
+                <w:top w:val="none" w:sz="0" w:space="0" w:color="000000"/>
+                <w:left w:val="none" w:sz="0" w:space="0" w:color="000000"/>
+                <w:right w:val="none" w:sz="0" w:space="0" w:color="000000"/>
+              </w:pBdr>
+              <w:spacing w:after="60" w:before="60" w:line="240"/>
+              <w:ind w:firstLine="0" w:left="60" w:right="60"/>
+            </w:pPr>
+            <w:r>
+              <w:rPr>
+                <w:rFonts w:ascii="Arial"/>
+                <w:i w:val="false"/>
+                <w:b w:val="false"/>
+                <w:u w:val="none"/>
+                <w:sz w:val="22"/>
+                <w:szCs w:val="22"/>
+                <w:color w:val="000000"/>
+              </w:rPr>
+              <w:t xml:space="preserve">Relative growth rate</w:t>
+            </w:r>
+          </w:p>
+        </w:tc>
+        <w:tc>
+          <w:tcPr>
+            <w:tcBorders>
+              <w:bottom w:val="single" w:sz="8" w:space="0" w:color="666666"/>
+              <w:top w:val="single" w:sz="8" w:space="0" w:color="666666"/>
+              <w:left w:val="single" w:sz="8" w:space="0" w:color="666666"/>
+              <w:right w:val="single" w:sz="8" w:space="0" w:color="666666"/>
+            </w:tcBorders>
+            <w:shd w:val="clear" w:color="auto" w:fill="FFFFFF"/>
+            <w:tcMar>
+              <w:top w:w="0" w:type="dxa"/>
+              <w:bottom w:w="0" w:type="dxa"/>
+              <w:left w:w="0" w:type="dxa"/>
+              <w:right w:w="0" w:type="dxa"/>
+            </w:tcMar>
+            <w:vAlign w:val="center"/>
+          </w:tcPr>
+          <w:p>
+            <w:pPr>
+              <w:jc w:val="left"/>
+              <w:keepNext/>
+              <w:pBdr>
+                <w:bottom w:val="none" w:sz="0" w:space="0" w:color="000000"/>
+                <w:top w:val="none" w:sz="0" w:space="0" w:color="000000"/>
+                <w:left w:val="none" w:sz="0" w:space="0" w:color="000000"/>
+                <w:right w:val="none" w:sz="0" w:space="0" w:color="000000"/>
+              </w:pBdr>
+              <w:spacing w:after="60" w:before="60" w:line="240"/>
+              <w:ind w:firstLine="0" w:left="60" w:right="60"/>
+            </w:pPr>
+            <w:r>
+              <w:rPr>
+                <w:rFonts w:ascii="Arial"/>
+                <w:i w:val="false"/>
+                <w:b w:val="false"/>
+                <w:u w:val="none"/>
+                <w:sz w:val="22"/>
+                <w:szCs w:val="22"/>
+                <w:color w:val="000000"/>
+              </w:rPr>
+              <w:t xml:space="preserve">Block</w:t>
+            </w:r>
+          </w:p>
+        </w:tc>
+        <w:tc>
+          <w:tcPr>
+            <w:tcBorders>
+              <w:bottom w:val="single" w:sz="8" w:space="0" w:color="666666"/>
+              <w:top w:val="single" w:sz="8" w:space="0" w:color="666666"/>
+              <w:left w:val="single" w:sz="8" w:space="0" w:color="666666"/>
+              <w:right w:val="single" w:sz="8" w:space="0" w:color="666666"/>
+            </w:tcBorders>
+            <w:shd w:val="clear" w:color="auto" w:fill="FFFFFF"/>
+            <w:tcMar>
+              <w:top w:w="0" w:type="dxa"/>
+              <w:bottom w:w="0" w:type="dxa"/>
+              <w:left w:w="0" w:type="dxa"/>
+              <w:right w:w="0" w:type="dxa"/>
+            </w:tcMar>
+            <w:vAlign w:val="center"/>
+          </w:tcPr>
+          <w:p>
+            <w:pPr>
+              <w:jc w:val="center"/>
+              <w:keepNext/>
+              <w:pBdr>
+                <w:bottom w:val="none" w:sz="0" w:space="0" w:color="000000"/>
+                <w:top w:val="none" w:sz="0" w:space="0" w:color="000000"/>
+                <w:left w:val="none" w:sz="0" w:space="0" w:color="000000"/>
+                <w:right w:val="none" w:sz="0" w:space="0" w:color="000000"/>
+              </w:pBdr>
+              <w:spacing w:after="60" w:before="60" w:line="240"/>
+              <w:ind w:firstLine="0" w:left="60" w:right="60"/>
+            </w:pPr>
+            <w:r>
+              <w:rPr>
+                <w:rFonts w:ascii="Arial"/>
+                <w:i w:val="false"/>
+                <w:b w:val="false"/>
+                <w:u w:val="none"/>
+                <w:sz w:val="22"/>
+                <w:szCs w:val="22"/>
+                <w:color w:val="000000"/>
+              </w:rPr>
+              <w:t xml:space="preserve">8.114</w:t>
+            </w:r>
+          </w:p>
+        </w:tc>
+        <w:tc>
+          <w:tcPr>
+            <w:tcBorders>
+              <w:bottom w:val="single" w:sz="8" w:space="0" w:color="666666"/>
+              <w:top w:val="single" w:sz="8" w:space="0" w:color="666666"/>
+              <w:left w:val="single" w:sz="8" w:space="0" w:color="666666"/>
+              <w:right w:val="single" w:sz="8" w:space="0" w:color="666666"/>
+            </w:tcBorders>
+            <w:shd w:val="clear" w:color="auto" w:fill="FFFFFF"/>
+            <w:tcMar>
+              <w:top w:w="0" w:type="dxa"/>
+              <w:bottom w:w="0" w:type="dxa"/>
+              <w:left w:w="0" w:type="dxa"/>
+              <w:right w:w="0" w:type="dxa"/>
+            </w:tcMar>
+            <w:vAlign w:val="center"/>
+          </w:tcPr>
+          <w:p>
+            <w:pPr>
+              <w:jc w:val="center"/>
+              <w:keepNext/>
+              <w:pBdr>
+                <w:bottom w:val="none" w:sz="0" w:space="0" w:color="000000"/>
+                <w:top w:val="none" w:sz="0" w:space="0" w:color="000000"/>
+                <w:left w:val="none" w:sz="0" w:space="0" w:color="000000"/>
+                <w:right w:val="none" w:sz="0" w:space="0" w:color="000000"/>
+              </w:pBdr>
+              <w:spacing w:after="60" w:before="60" w:line="240"/>
+              <w:ind w:firstLine="0" w:left="60" w:right="60"/>
+            </w:pPr>
+            <w:r>
+              <w:rPr>
+                <w:rFonts w:ascii="Arial"/>
+                <w:i w:val="false"/>
+                <w:b w:val="true"/>
+                <w:u w:val="none"/>
+                <w:sz w:val="22"/>
+                <w:szCs w:val="22"/>
+                <w:color w:val="000000"/>
+              </w:rPr>
+              <w:t xml:space="preserve">0.044*</w:t>
+            </w:r>
+          </w:p>
+        </w:tc>
+      </w:tr>
+      <w:tr>
+        <w:trPr>
+          <w:cantSplit/>
+          <w:trHeight w:val="510" w:hRule="auto"/>
+        </w:trPr>
+        body49
+        <w:tc>
+          <w:tcPr>
+            <w:vMerge/>
+            <w:tcBorders>
+              <w:bottom w:val="single" w:sz="8" w:space="0" w:color="666666"/>
+              <w:top w:val="single" w:sz="8" w:space="0" w:color="666666"/>
+              <w:left w:val="single" w:sz="8" w:space="0" w:color="666666"/>
+              <w:right w:val="single" w:sz="8" w:space="0" w:color="666666"/>
+            </w:tcBorders>
+            <w:shd w:val="clear" w:color="auto" w:fill="FFFFFF"/>
+            <w:tcMar>
+              <w:top w:w="0" w:type="dxa"/>
+              <w:bottom w:w="0" w:type="dxa"/>
+              <w:left w:w="0" w:type="dxa"/>
+              <w:right w:w="0" w:type="dxa"/>
+            </w:tcMar>
+            <w:vAlign w:val="center"/>
+          </w:tcPr>
+          <w:p>
+            <w:pPr>
+              <w:jc w:val="left"/>
+              <w:keepNext/>
+              <w:pBdr>
+                <w:bottom w:val="none" w:sz="0" w:space="0" w:color="000000"/>
+                <w:top w:val="none" w:sz="0" w:space="0" w:color="000000"/>
+                <w:left w:val="none" w:sz="0" w:space="0" w:color="000000"/>
+                <w:right w:val="none" w:sz="0" w:space="0" w:color="000000"/>
+              </w:pBdr>
+              <w:spacing w:after="60" w:before="60" w:line="240"/>
+              <w:ind w:firstLine="0" w:left="60" w:right="60"/>
+            </w:pPr>
+          </w:p>
+        </w:tc>
+        <w:tc>
+          <w:tcPr>
+            <w:tcBorders>
+              <w:bottom w:val="single" w:sz="8" w:space="0" w:color="666666"/>
+              <w:top w:val="single" w:sz="8" w:space="0" w:color="666666"/>
+              <w:left w:val="single" w:sz="8" w:space="0" w:color="666666"/>
+              <w:right w:val="single" w:sz="8" w:space="0" w:color="666666"/>
+            </w:tcBorders>
+            <w:shd w:val="clear" w:color="auto" w:fill="FFFFFF"/>
+            <w:tcMar>
+              <w:top w:w="0" w:type="dxa"/>
+              <w:bottom w:w="0" w:type="dxa"/>
+              <w:left w:w="0" w:type="dxa"/>
+              <w:right w:w="0" w:type="dxa"/>
+            </w:tcMar>
+            <w:vAlign w:val="center"/>
+          </w:tcPr>
+          <w:p>
+            <w:pPr>
+              <w:jc w:val="left"/>
+              <w:keepNext/>
+              <w:pBdr>
+                <w:bottom w:val="none" w:sz="0" w:space="0" w:color="000000"/>
+                <w:top w:val="none" w:sz="0" w:space="0" w:color="000000"/>
+                <w:left w:val="none" w:sz="0" w:space="0" w:color="000000"/>
+                <w:right w:val="none" w:sz="0" w:space="0" w:color="000000"/>
+              </w:pBdr>
+              <w:spacing w:after="60" w:before="60" w:line="240"/>
+              <w:ind w:firstLine="0" w:left="60" w:right="60"/>
+            </w:pPr>
+            <w:r>
+              <w:rPr>
+                <w:rFonts w:ascii="Arial"/>
+                <w:i w:val="false"/>
+                <w:b w:val="false"/>
+                <w:u w:val="none"/>
+                <w:sz w:val="22"/>
+                <w:szCs w:val="22"/>
+                <w:color w:val="000000"/>
+              </w:rPr>
+              <w:t xml:space="preserve">Distance to City Center</w:t>
+            </w:r>
+          </w:p>
+        </w:tc>
+        <w:tc>
+          <w:tcPr>
+            <w:tcBorders>
+              <w:bottom w:val="single" w:sz="8" w:space="0" w:color="666666"/>
+              <w:top w:val="single" w:sz="8" w:space="0" w:color="666666"/>
+              <w:left w:val="single" w:sz="8" w:space="0" w:color="666666"/>
+              <w:right w:val="single" w:sz="8" w:space="0" w:color="666666"/>
+            </w:tcBorders>
+            <w:shd w:val="clear" w:color="auto" w:fill="FFFFFF"/>
+            <w:tcMar>
+              <w:top w:w="0" w:type="dxa"/>
+              <w:bottom w:w="0" w:type="dxa"/>
+              <w:left w:w="0" w:type="dxa"/>
+              <w:right w:w="0" w:type="dxa"/>
+            </w:tcMar>
+            <w:vAlign w:val="center"/>
+          </w:tcPr>
+          <w:p>
+            <w:pPr>
+              <w:jc w:val="center"/>
+              <w:keepNext/>
+              <w:pBdr>
+                <w:bottom w:val="none" w:sz="0" w:space="0" w:color="000000"/>
+                <w:top w:val="none" w:sz="0" w:space="0" w:color="000000"/>
+                <w:left w:val="none" w:sz="0" w:space="0" w:color="000000"/>
+                <w:right w:val="none" w:sz="0" w:space="0" w:color="000000"/>
+              </w:pBdr>
+              <w:spacing w:after="60" w:before="60" w:line="240"/>
+              <w:ind w:firstLine="0" w:left="60" w:right="60"/>
+            </w:pPr>
+            <w:r>
+              <w:rPr>
+                <w:rFonts w:ascii="Arial"/>
+                <w:i w:val="false"/>
+                <w:b w:val="false"/>
+                <w:u w:val="none"/>
+                <w:sz w:val="22"/>
+                <w:szCs w:val="22"/>
+                <w:color w:val="000000"/>
+              </w:rPr>
+              <w:t xml:space="preserve">0.000</w:t>
+            </w:r>
+          </w:p>
+        </w:tc>
+        <w:tc>
+          <w:tcPr>
+            <w:tcBorders>
+              <w:bottom w:val="single" w:sz="8" w:space="0" w:color="666666"/>
+              <w:top w:val="single" w:sz="8" w:space="0" w:color="666666"/>
+              <w:left w:val="single" w:sz="8" w:space="0" w:color="666666"/>
+              <w:right w:val="single" w:sz="8" w:space="0" w:color="666666"/>
+            </w:tcBorders>
+            <w:shd w:val="clear" w:color="auto" w:fill="FFFFFF"/>
+            <w:tcMar>
+              <w:top w:w="0" w:type="dxa"/>
+              <w:bottom w:w="0" w:type="dxa"/>
+              <w:left w:w="0" w:type="dxa"/>
+              <w:right w:w="0" w:type="dxa"/>
+            </w:tcMar>
+            <w:vAlign w:val="center"/>
+          </w:tcPr>
+          <w:p>
+            <w:pPr>
+              <w:jc w:val="center"/>
+              <w:keepNext/>
+              <w:pBdr>
+                <w:bottom w:val="none" w:sz="0" w:space="0" w:color="000000"/>
+                <w:top w:val="none" w:sz="0" w:space="0" w:color="000000"/>
+                <w:left w:val="none" w:sz="0" w:space="0" w:color="000000"/>
+                <w:right w:val="none" w:sz="0" w:space="0" w:color="000000"/>
+              </w:pBdr>
+              <w:spacing w:after="60" w:before="60" w:line="240"/>
+              <w:ind w:firstLine="0" w:left="60" w:right="60"/>
+            </w:pPr>
+            <w:r>
+              <w:rPr>
+                <w:rFonts w:ascii="Arial"/>
+                <w:i w:val="false"/>
+                <w:b w:val="false"/>
+                <w:u w:val="none"/>
+                <w:sz w:val="22"/>
+                <w:szCs w:val="22"/>
+                <w:color w:val="000000"/>
+              </w:rPr>
+              <w:t xml:space="preserve">0.99</w:t>
+            </w:r>
+          </w:p>
+        </w:tc>
+      </w:tr>
+      <w:tr>
+        <w:trPr>
+          <w:cantSplit/>
+          <w:trHeight w:val="510" w:hRule="auto"/>
+        </w:trPr>
+        body50
+        <w:tc>
+          <w:tcPr>
+            <w:vMerge w:val="restart"/>
+            <w:tcBorders>
+              <w:bottom w:val="single" w:sz="8" w:space="0" w:color="666666"/>
+              <w:top w:val="single" w:sz="8" w:space="0" w:color="666666"/>
+              <w:left w:val="single" w:sz="8" w:space="0" w:color="666666"/>
+              <w:right w:val="single" w:sz="8" w:space="0" w:color="666666"/>
+            </w:tcBorders>
+            <w:shd w:val="clear" w:color="auto" w:fill="FFFFFF"/>
+            <w:tcMar>
+              <w:top w:w="0" w:type="dxa"/>
+              <w:bottom w:w="0" w:type="dxa"/>
+              <w:left w:w="0" w:type="dxa"/>
+              <w:right w:w="0" w:type="dxa"/>
+            </w:tcMar>
+            <w:vAlign w:val="center"/>
+          </w:tcPr>
+          <w:p>
+            <w:pPr>
+              <w:jc w:val="left"/>
+              <w:keepNext/>
+              <w:pBdr>
+                <w:bottom w:val="none" w:sz="0" w:space="0" w:color="000000"/>
+                <w:top w:val="none" w:sz="0" w:space="0" w:color="000000"/>
+                <w:left w:val="none" w:sz="0" w:space="0" w:color="000000"/>
+                <w:right w:val="none" w:sz="0" w:space="0" w:color="000000"/>
+              </w:pBdr>
+              <w:spacing w:after="60" w:before="60" w:line="240"/>
+              <w:ind w:firstLine="0" w:left="60" w:right="60"/>
+            </w:pPr>
+            <w:r>
+              <w:rPr>
+                <w:rFonts w:ascii="Arial"/>
+                <w:i w:val="false"/>
+                <w:b w:val="false"/>
+                <w:u w:val="none"/>
+                <w:sz w:val="22"/>
+                <w:szCs w:val="22"/>
+                <w:color w:val="000000"/>
+              </w:rPr>
+              <w:t xml:space="preserve">Ramets before flowering</w:t>
+            </w:r>
+          </w:p>
+        </w:tc>
+        <w:tc>
+          <w:tcPr>
+            <w:tcBorders>
+              <w:bottom w:val="single" w:sz="8" w:space="0" w:color="666666"/>
+              <w:top w:val="single" w:sz="8" w:space="0" w:color="666666"/>
+              <w:left w:val="single" w:sz="8" w:space="0" w:color="666666"/>
+              <w:right w:val="single" w:sz="8" w:space="0" w:color="666666"/>
+            </w:tcBorders>
+            <w:shd w:val="clear" w:color="auto" w:fill="FFFFFF"/>
+            <w:tcMar>
+              <w:top w:w="0" w:type="dxa"/>
+              <w:bottom w:w="0" w:type="dxa"/>
+              <w:left w:w="0" w:type="dxa"/>
+              <w:right w:w="0" w:type="dxa"/>
+            </w:tcMar>
+            <w:vAlign w:val="center"/>
+          </w:tcPr>
+          <w:p>
+            <w:pPr>
+              <w:jc w:val="left"/>
+              <w:keepNext/>
+              <w:pBdr>
+                <w:bottom w:val="none" w:sz="0" w:space="0" w:color="000000"/>
+                <w:top w:val="none" w:sz="0" w:space="0" w:color="000000"/>
+                <w:left w:val="none" w:sz="0" w:space="0" w:color="000000"/>
+                <w:right w:val="none" w:sz="0" w:space="0" w:color="000000"/>
+              </w:pBdr>
+              <w:spacing w:after="60" w:before="60" w:line="240"/>
+              <w:ind w:firstLine="0" w:left="60" w:right="60"/>
+            </w:pPr>
+            <w:r>
+              <w:rPr>
+                <w:rFonts w:ascii="Arial"/>
+                <w:i w:val="false"/>
+                <w:b w:val="false"/>
+                <w:u w:val="none"/>
+                <w:sz w:val="22"/>
+                <w:szCs w:val="22"/>
+                <w:color w:val="000000"/>
+              </w:rPr>
+              <w:t xml:space="preserve">Block</w:t>
+            </w:r>
+          </w:p>
+        </w:tc>
+        <w:tc>
+          <w:tcPr>
+            <w:tcBorders>
+              <w:bottom w:val="single" w:sz="8" w:space="0" w:color="666666"/>
+              <w:top w:val="single" w:sz="8" w:space="0" w:color="666666"/>
+              <w:left w:val="single" w:sz="8" w:space="0" w:color="666666"/>
+              <w:right w:val="single" w:sz="8" w:space="0" w:color="666666"/>
+            </w:tcBorders>
+            <w:shd w:val="clear" w:color="auto" w:fill="FFFFFF"/>
+            <w:tcMar>
+              <w:top w:w="0" w:type="dxa"/>
+              <w:bottom w:w="0" w:type="dxa"/>
+              <w:left w:w="0" w:type="dxa"/>
+              <w:right w:w="0" w:type="dxa"/>
+            </w:tcMar>
+            <w:vAlign w:val="center"/>
+          </w:tcPr>
+          <w:p>
+            <w:pPr>
+              <w:jc w:val="center"/>
+              <w:keepNext/>
+              <w:pBdr>
+                <w:bottom w:val="none" w:sz="0" w:space="0" w:color="000000"/>
+                <w:top w:val="none" w:sz="0" w:space="0" w:color="000000"/>
+                <w:left w:val="none" w:sz="0" w:space="0" w:color="000000"/>
+                <w:right w:val="none" w:sz="0" w:space="0" w:color="000000"/>
+              </w:pBdr>
+              <w:spacing w:after="60" w:before="60" w:line="240"/>
+              <w:ind w:firstLine="0" w:left="60" w:right="60"/>
+            </w:pPr>
+            <w:r>
+              <w:rPr>
+                <w:rFonts w:ascii="Arial"/>
+                <w:i w:val="false"/>
+                <w:b w:val="false"/>
+                <w:u w:val="none"/>
+                <w:sz w:val="22"/>
+                <w:szCs w:val="22"/>
+                <w:color w:val="000000"/>
+              </w:rPr>
+              <w:t xml:space="preserve">83.953</w:t>
+            </w:r>
+          </w:p>
+        </w:tc>
+        <w:tc>
+          <w:tcPr>
+            <w:tcBorders>
+              <w:bottom w:val="single" w:sz="8" w:space="0" w:color="666666"/>
+              <w:top w:val="single" w:sz="8" w:space="0" w:color="666666"/>
+              <w:left w:val="single" w:sz="8" w:space="0" w:color="666666"/>
+              <w:right w:val="single" w:sz="8" w:space="0" w:color="666666"/>
+            </w:tcBorders>
+            <w:shd w:val="clear" w:color="auto" w:fill="FFFFFF"/>
+            <w:tcMar>
+              <w:top w:w="0" w:type="dxa"/>
+              <w:bottom w:w="0" w:type="dxa"/>
+              <w:left w:w="0" w:type="dxa"/>
+              <w:right w:w="0" w:type="dxa"/>
+            </w:tcMar>
+            <w:vAlign w:val="center"/>
+          </w:tcPr>
+          <w:p>
+            <w:pPr>
+              <w:jc w:val="center"/>
+              <w:keepNext/>
+              <w:pBdr>
+                <w:bottom w:val="none" w:sz="0" w:space="0" w:color="000000"/>
+                <w:top w:val="none" w:sz="0" w:space="0" w:color="000000"/>
+                <w:left w:val="none" w:sz="0" w:space="0" w:color="000000"/>
+                <w:right w:val="none" w:sz="0" w:space="0" w:color="000000"/>
+              </w:pBdr>
+              <w:spacing w:after="60" w:before="60" w:line="240"/>
+              <w:ind w:firstLine="0" w:left="60" w:right="60"/>
+            </w:pPr>
+            <w:r>
+              <w:rPr>
+                <w:rFonts w:ascii="Arial"/>
+                <w:i w:val="false"/>
+                <w:b w:val="true"/>
+                <w:u w:val="none"/>
+                <w:sz w:val="22"/>
+                <w:szCs w:val="22"/>
+                <w:color w:val="000000"/>
+              </w:rPr>
+              <w:t xml:space="preserve">&lt;0.001***</w:t>
+            </w:r>
+          </w:p>
+        </w:tc>
+      </w:tr>
+      <w:tr>
+        <w:trPr>
+          <w:cantSplit/>
+          <w:trHeight w:val="510" w:hRule="auto"/>
+        </w:trPr>
+        body51
+        <w:tc>
+          <w:tcPr>
+            <w:vMerge/>
+            <w:tcBorders>
+              <w:bottom w:val="single" w:sz="8" w:space="0" w:color="666666"/>
+              <w:top w:val="single" w:sz="8" w:space="0" w:color="666666"/>
+              <w:left w:val="single" w:sz="8" w:space="0" w:color="666666"/>
+              <w:right w:val="single" w:sz="8" w:space="0" w:color="666666"/>
+            </w:tcBorders>
+            <w:shd w:val="clear" w:color="auto" w:fill="FFFFFF"/>
+            <w:tcMar>
+              <w:top w:w="0" w:type="dxa"/>
+              <w:bottom w:w="0" w:type="dxa"/>
+              <w:left w:w="0" w:type="dxa"/>
+              <w:right w:w="0" w:type="dxa"/>
+            </w:tcMar>
+            <w:vAlign w:val="center"/>
+          </w:tcPr>
+          <w:p>
+            <w:pPr>
+              <w:jc w:val="left"/>
+              <w:keepNext/>
+              <w:pBdr>
+                <w:bottom w:val="none" w:sz="0" w:space="0" w:color="000000"/>
+                <w:top w:val="none" w:sz="0" w:space="0" w:color="000000"/>
+                <w:left w:val="none" w:sz="0" w:space="0" w:color="000000"/>
+                <w:right w:val="none" w:sz="0" w:space="0" w:color="000000"/>
+              </w:pBdr>
+              <w:spacing w:after="60" w:before="60" w:line="240"/>
+              <w:ind w:firstLine="0" w:left="60" w:right="60"/>
+            </w:pPr>
+          </w:p>
+        </w:tc>
+        <w:tc>
+          <w:tcPr>
+            <w:tcBorders>
+              <w:bottom w:val="single" w:sz="8" w:space="0" w:color="666666"/>
+              <w:top w:val="single" w:sz="8" w:space="0" w:color="666666"/>
+              <w:left w:val="single" w:sz="8" w:space="0" w:color="666666"/>
+              <w:right w:val="single" w:sz="8" w:space="0" w:color="666666"/>
+            </w:tcBorders>
+            <w:shd w:val="clear" w:color="auto" w:fill="FFFFFF"/>
+            <w:tcMar>
+              <w:top w:w="0" w:type="dxa"/>
+              <w:bottom w:w="0" w:type="dxa"/>
+              <w:left w:w="0" w:type="dxa"/>
+              <w:right w:w="0" w:type="dxa"/>
+            </w:tcMar>
+            <w:vAlign w:val="center"/>
+          </w:tcPr>
+          <w:p>
+            <w:pPr>
+              <w:jc w:val="left"/>
+              <w:keepNext/>
+              <w:pBdr>
+                <w:bottom w:val="none" w:sz="0" w:space="0" w:color="000000"/>
+                <w:top w:val="none" w:sz="0" w:space="0" w:color="000000"/>
+                <w:left w:val="none" w:sz="0" w:space="0" w:color="000000"/>
+                <w:right w:val="none" w:sz="0" w:space="0" w:color="000000"/>
+              </w:pBdr>
+              <w:spacing w:after="60" w:before="60" w:line="240"/>
+              <w:ind w:firstLine="0" w:left="60" w:right="60"/>
+            </w:pPr>
+            <w:r>
+              <w:rPr>
+                <w:rFonts w:ascii="Arial"/>
+                <w:i w:val="false"/>
+                <w:b w:val="false"/>
+                <w:u w:val="none"/>
+                <w:sz w:val="22"/>
+                <w:szCs w:val="22"/>
+                <w:color w:val="000000"/>
+              </w:rPr>
+              <w:t xml:space="preserve">Distance to City Center</w:t>
+            </w:r>
+          </w:p>
+        </w:tc>
+        <w:tc>
+          <w:tcPr>
+            <w:tcBorders>
+              <w:bottom w:val="single" w:sz="8" w:space="0" w:color="666666"/>
+              <w:top w:val="single" w:sz="8" w:space="0" w:color="666666"/>
+              <w:left w:val="single" w:sz="8" w:space="0" w:color="666666"/>
+              <w:right w:val="single" w:sz="8" w:space="0" w:color="666666"/>
+            </w:tcBorders>
+            <w:shd w:val="clear" w:color="auto" w:fill="FFFFFF"/>
+            <w:tcMar>
+              <w:top w:w="0" w:type="dxa"/>
+              <w:bottom w:w="0" w:type="dxa"/>
+              <w:left w:w="0" w:type="dxa"/>
+              <w:right w:w="0" w:type="dxa"/>
+            </w:tcMar>
+            <w:vAlign w:val="center"/>
+          </w:tcPr>
+          <w:p>
+            <w:pPr>
+              <w:jc w:val="center"/>
+              <w:keepNext/>
+              <w:pBdr>
+                <w:bottom w:val="none" w:sz="0" w:space="0" w:color="000000"/>
+                <w:top w:val="none" w:sz="0" w:space="0" w:color="000000"/>
+                <w:left w:val="none" w:sz="0" w:space="0" w:color="000000"/>
+                <w:right w:val="none" w:sz="0" w:space="0" w:color="000000"/>
+              </w:pBdr>
+              <w:spacing w:after="60" w:before="60" w:line="240"/>
+              <w:ind w:firstLine="0" w:left="60" w:right="60"/>
+            </w:pPr>
+            <w:r>
+              <w:rPr>
+                <w:rFonts w:ascii="Arial"/>
+                <w:i w:val="false"/>
+                <w:b w:val="false"/>
+                <w:u w:val="none"/>
+                <w:sz w:val="22"/>
+                <w:szCs w:val="22"/>
+                <w:color w:val="000000"/>
+              </w:rPr>
+              <w:t xml:space="preserve">1.886</w:t>
+            </w:r>
+          </w:p>
+        </w:tc>
+        <w:tc>
+          <w:tcPr>
+            <w:tcBorders>
+              <w:bottom w:val="single" w:sz="8" w:space="0" w:color="666666"/>
+              <w:top w:val="single" w:sz="8" w:space="0" w:color="666666"/>
+              <w:left w:val="single" w:sz="8" w:space="0" w:color="666666"/>
+              <w:right w:val="single" w:sz="8" w:space="0" w:color="666666"/>
+            </w:tcBorders>
+            <w:shd w:val="clear" w:color="auto" w:fill="FFFFFF"/>
+            <w:tcMar>
+              <w:top w:w="0" w:type="dxa"/>
+              <w:bottom w:w="0" w:type="dxa"/>
+              <w:left w:w="0" w:type="dxa"/>
+              <w:right w:w="0" w:type="dxa"/>
+            </w:tcMar>
+            <w:vAlign w:val="center"/>
+          </w:tcPr>
+          <w:p>
+            <w:pPr>
+              <w:jc w:val="center"/>
+              <w:keepNext/>
+              <w:pBdr>
+                <w:bottom w:val="none" w:sz="0" w:space="0" w:color="000000"/>
+                <w:top w:val="none" w:sz="0" w:space="0" w:color="000000"/>
+                <w:left w:val="none" w:sz="0" w:space="0" w:color="000000"/>
+                <w:right w:val="none" w:sz="0" w:space="0" w:color="000000"/>
+              </w:pBdr>
+              <w:spacing w:after="60" w:before="60" w:line="240"/>
+              <w:ind w:firstLine="0" w:left="60" w:right="60"/>
+            </w:pPr>
+            <w:r>
+              <w:rPr>
+                <w:rFonts w:ascii="Arial"/>
+                <w:i w:val="false"/>
+                <w:b w:val="false"/>
+                <w:u w:val="none"/>
+                <w:sz w:val="22"/>
+                <w:szCs w:val="22"/>
+                <w:color w:val="000000"/>
+              </w:rPr>
+              <w:t xml:space="preserve">0.17</w:t>
+            </w:r>
+          </w:p>
+        </w:tc>
+      </w:tr>
+      <w:tr>
+        <w:trPr>
+          <w:cantSplit/>
+          <w:trHeight w:val="510" w:hRule="auto"/>
+        </w:trPr>
+        body52
+        <w:tc>
+          <w:tcPr>
+            <w:vMerge w:val="restart"/>
+            <w:tcBorders>
+              <w:bottom w:val="single" w:sz="8" w:space="0" w:color="666666"/>
+              <w:top w:val="single" w:sz="8" w:space="0" w:color="666666"/>
+              <w:left w:val="single" w:sz="8" w:space="0" w:color="666666"/>
+              <w:right w:val="single" w:sz="8" w:space="0" w:color="666666"/>
+            </w:tcBorders>
+            <w:shd w:val="clear" w:color="auto" w:fill="FFFFFF"/>
+            <w:tcMar>
+              <w:top w:w="0" w:type="dxa"/>
+              <w:bottom w:w="0" w:type="dxa"/>
+              <w:left w:w="0" w:type="dxa"/>
+              <w:right w:w="0" w:type="dxa"/>
+            </w:tcMar>
+            <w:vAlign w:val="center"/>
+          </w:tcPr>
+          <w:p>
+            <w:pPr>
+              <w:jc w:val="left"/>
+              <w:keepNext/>
+              <w:pBdr>
+                <w:bottom w:val="none" w:sz="0" w:space="0" w:color="000000"/>
+                <w:top w:val="none" w:sz="0" w:space="0" w:color="000000"/>
+                <w:left w:val="none" w:sz="0" w:space="0" w:color="000000"/>
+                <w:right w:val="none" w:sz="0" w:space="0" w:color="000000"/>
+              </w:pBdr>
+              <w:spacing w:after="60" w:before="60" w:line="240"/>
+              <w:ind w:firstLine="0" w:left="60" w:right="60"/>
+            </w:pPr>
+            <w:r>
+              <w:rPr>
+                <w:rFonts w:ascii="Arial"/>
+                <w:i w:val="false"/>
+                <w:b w:val="false"/>
+                <w:u w:val="none"/>
+                <w:sz w:val="22"/>
+                <w:szCs w:val="22"/>
+                <w:color w:val="000000"/>
+              </w:rPr>
+              <w:t xml:space="preserve">Ramets after flowering</w:t>
+            </w:r>
+          </w:p>
+        </w:tc>
+        <w:tc>
+          <w:tcPr>
+            <w:tcBorders>
+              <w:bottom w:val="single" w:sz="8" w:space="0" w:color="666666"/>
+              <w:top w:val="single" w:sz="8" w:space="0" w:color="666666"/>
+              <w:left w:val="single" w:sz="8" w:space="0" w:color="666666"/>
+              <w:right w:val="single" w:sz="8" w:space="0" w:color="666666"/>
+            </w:tcBorders>
+            <w:shd w:val="clear" w:color="auto" w:fill="FFFFFF"/>
+            <w:tcMar>
+              <w:top w:w="0" w:type="dxa"/>
+              <w:bottom w:w="0" w:type="dxa"/>
+              <w:left w:w="0" w:type="dxa"/>
+              <w:right w:w="0" w:type="dxa"/>
+            </w:tcMar>
+            <w:vAlign w:val="center"/>
+          </w:tcPr>
+          <w:p>
+            <w:pPr>
+              <w:jc w:val="left"/>
+              <w:keepNext/>
+              <w:pBdr>
+                <w:bottom w:val="none" w:sz="0" w:space="0" w:color="000000"/>
+                <w:top w:val="none" w:sz="0" w:space="0" w:color="000000"/>
+                <w:left w:val="none" w:sz="0" w:space="0" w:color="000000"/>
+                <w:right w:val="none" w:sz="0" w:space="0" w:color="000000"/>
+              </w:pBdr>
+              <w:spacing w:after="60" w:before="60" w:line="240"/>
+              <w:ind w:firstLine="0" w:left="60" w:right="60"/>
+            </w:pPr>
+            <w:r>
+              <w:rPr>
+                <w:rFonts w:ascii="Arial"/>
+                <w:i w:val="false"/>
+                <w:b w:val="false"/>
+                <w:u w:val="none"/>
+                <w:sz w:val="22"/>
+                <w:szCs w:val="22"/>
+                <w:color w:val="000000"/>
+              </w:rPr>
+              <w:t xml:space="preserve">Block</w:t>
+            </w:r>
+          </w:p>
+        </w:tc>
+        <w:tc>
+          <w:tcPr>
+            <w:tcBorders>
+              <w:bottom w:val="single" w:sz="8" w:space="0" w:color="666666"/>
+              <w:top w:val="single" w:sz="8" w:space="0" w:color="666666"/>
+              <w:left w:val="single" w:sz="8" w:space="0" w:color="666666"/>
+              <w:right w:val="single" w:sz="8" w:space="0" w:color="666666"/>
+            </w:tcBorders>
+            <w:shd w:val="clear" w:color="auto" w:fill="FFFFFF"/>
+            <w:tcMar>
+              <w:top w:w="0" w:type="dxa"/>
+              <w:bottom w:w="0" w:type="dxa"/>
+              <w:left w:w="0" w:type="dxa"/>
+              <w:right w:w="0" w:type="dxa"/>
+            </w:tcMar>
+            <w:vAlign w:val="center"/>
+          </w:tcPr>
+          <w:p>
+            <w:pPr>
+              <w:jc w:val="center"/>
+              <w:keepNext/>
+              <w:pBdr>
+                <w:bottom w:val="none" w:sz="0" w:space="0" w:color="000000"/>
+                <w:top w:val="none" w:sz="0" w:space="0" w:color="000000"/>
+                <w:left w:val="none" w:sz="0" w:space="0" w:color="000000"/>
+                <w:right w:val="none" w:sz="0" w:space="0" w:color="000000"/>
+              </w:pBdr>
+              <w:spacing w:after="60" w:before="60" w:line="240"/>
+              <w:ind w:firstLine="0" w:left="60" w:right="60"/>
+            </w:pPr>
+            <w:r>
+              <w:rPr>
+                <w:rFonts w:ascii="Arial"/>
+                <w:i w:val="false"/>
+                <w:b w:val="false"/>
+                <w:u w:val="none"/>
+                <w:sz w:val="22"/>
+                <w:szCs w:val="22"/>
+                <w:color w:val="000000"/>
+              </w:rPr>
+              <w:t xml:space="preserve">107.849</w:t>
+            </w:r>
+          </w:p>
+        </w:tc>
+        <w:tc>
+          <w:tcPr>
+            <w:tcBorders>
+              <w:bottom w:val="single" w:sz="8" w:space="0" w:color="666666"/>
+              <w:top w:val="single" w:sz="8" w:space="0" w:color="666666"/>
+              <w:left w:val="single" w:sz="8" w:space="0" w:color="666666"/>
+              <w:right w:val="single" w:sz="8" w:space="0" w:color="666666"/>
+            </w:tcBorders>
+            <w:shd w:val="clear" w:color="auto" w:fill="FFFFFF"/>
+            <w:tcMar>
+              <w:top w:w="0" w:type="dxa"/>
+              <w:bottom w:w="0" w:type="dxa"/>
+              <w:left w:w="0" w:type="dxa"/>
+              <w:right w:w="0" w:type="dxa"/>
+            </w:tcMar>
+            <w:vAlign w:val="center"/>
+          </w:tcPr>
+          <w:p>
+            <w:pPr>
+              <w:jc w:val="center"/>
+              <w:keepNext/>
+              <w:pBdr>
+                <w:bottom w:val="none" w:sz="0" w:space="0" w:color="000000"/>
+                <w:top w:val="none" w:sz="0" w:space="0" w:color="000000"/>
+                <w:left w:val="none" w:sz="0" w:space="0" w:color="000000"/>
+                <w:right w:val="none" w:sz="0" w:space="0" w:color="000000"/>
+              </w:pBdr>
+              <w:spacing w:after="60" w:before="60" w:line="240"/>
+              <w:ind w:firstLine="0" w:left="60" w:right="60"/>
+            </w:pPr>
+            <w:r>
+              <w:rPr>
+                <w:rFonts w:ascii="Arial"/>
+                <w:i w:val="false"/>
+                <w:b w:val="true"/>
+                <w:u w:val="none"/>
+                <w:sz w:val="22"/>
+                <w:szCs w:val="22"/>
+                <w:color w:val="000000"/>
+              </w:rPr>
+              <w:t xml:space="preserve">&lt;0.001***</w:t>
+            </w:r>
+          </w:p>
+        </w:tc>
+      </w:tr>
+      <w:tr>
+        <w:trPr>
+          <w:cantSplit/>
+          <w:trHeight w:val="510" w:hRule="auto"/>
+        </w:trPr>
+        body53
+        <w:tc>
+          <w:tcPr>
+            <w:vMerge/>
+            <w:tcBorders>
+              <w:bottom w:val="single" w:sz="8" w:space="0" w:color="666666"/>
+              <w:top w:val="single" w:sz="8" w:space="0" w:color="666666"/>
+              <w:left w:val="single" w:sz="8" w:space="0" w:color="666666"/>
+              <w:right w:val="single" w:sz="8" w:space="0" w:color="666666"/>
+            </w:tcBorders>
+            <w:shd w:val="clear" w:color="auto" w:fill="FFFFFF"/>
+            <w:tcMar>
+              <w:top w:w="0" w:type="dxa"/>
+              <w:bottom w:w="0" w:type="dxa"/>
+              <w:left w:w="0" w:type="dxa"/>
+              <w:right w:w="0" w:type="dxa"/>
+            </w:tcMar>
+            <w:vAlign w:val="center"/>
+          </w:tcPr>
+          <w:p>
+            <w:pPr>
+              <w:jc w:val="left"/>
+              <w:keepNext/>
+              <w:pBdr>
+                <w:bottom w:val="none" w:sz="0" w:space="0" w:color="000000"/>
+                <w:top w:val="none" w:sz="0" w:space="0" w:color="000000"/>
+                <w:left w:val="none" w:sz="0" w:space="0" w:color="000000"/>
+                <w:right w:val="none" w:sz="0" w:space="0" w:color="000000"/>
+              </w:pBdr>
+              <w:spacing w:after="60" w:before="60" w:line="240"/>
+              <w:ind w:firstLine="0" w:left="60" w:right="60"/>
+            </w:pPr>
+          </w:p>
+        </w:tc>
+        <w:tc>
+          <w:tcPr>
+            <w:tcBorders>
+              <w:bottom w:val="single" w:sz="8" w:space="0" w:color="666666"/>
+              <w:top w:val="single" w:sz="8" w:space="0" w:color="666666"/>
+              <w:left w:val="single" w:sz="8" w:space="0" w:color="666666"/>
+              <w:right w:val="single" w:sz="8" w:space="0" w:color="666666"/>
+            </w:tcBorders>
+            <w:shd w:val="clear" w:color="auto" w:fill="FFFFFF"/>
+            <w:tcMar>
+              <w:top w:w="0" w:type="dxa"/>
+              <w:bottom w:w="0" w:type="dxa"/>
+              <w:left w:w="0" w:type="dxa"/>
+              <w:right w:w="0" w:type="dxa"/>
+            </w:tcMar>
+            <w:vAlign w:val="center"/>
+          </w:tcPr>
+          <w:p>
+            <w:pPr>
+              <w:jc w:val="left"/>
+              <w:keepNext/>
+              <w:pBdr>
+                <w:bottom w:val="none" w:sz="0" w:space="0" w:color="000000"/>
+                <w:top w:val="none" w:sz="0" w:space="0" w:color="000000"/>
+                <w:left w:val="none" w:sz="0" w:space="0" w:color="000000"/>
+                <w:right w:val="none" w:sz="0" w:space="0" w:color="000000"/>
+              </w:pBdr>
+              <w:spacing w:after="60" w:before="60" w:line="240"/>
+              <w:ind w:firstLine="0" w:left="60" w:right="60"/>
+            </w:pPr>
+            <w:r>
+              <w:rPr>
+                <w:rFonts w:ascii="Arial"/>
+                <w:i w:val="false"/>
+                <w:b w:val="false"/>
+                <w:u w:val="none"/>
+                <w:sz w:val="22"/>
+                <w:szCs w:val="22"/>
+                <w:color w:val="000000"/>
+              </w:rPr>
+              <w:t xml:space="preserve">Distance to City Center</w:t>
+            </w:r>
+          </w:p>
+        </w:tc>
+        <w:tc>
+          <w:tcPr>
+            <w:tcBorders>
+              <w:bottom w:val="single" w:sz="8" w:space="0" w:color="666666"/>
+              <w:top w:val="single" w:sz="8" w:space="0" w:color="666666"/>
+              <w:left w:val="single" w:sz="8" w:space="0" w:color="666666"/>
+              <w:right w:val="single" w:sz="8" w:space="0" w:color="666666"/>
+            </w:tcBorders>
+            <w:shd w:val="clear" w:color="auto" w:fill="FFFFFF"/>
+            <w:tcMar>
+              <w:top w:w="0" w:type="dxa"/>
+              <w:bottom w:w="0" w:type="dxa"/>
+              <w:left w:w="0" w:type="dxa"/>
+              <w:right w:w="0" w:type="dxa"/>
+            </w:tcMar>
+            <w:vAlign w:val="center"/>
+          </w:tcPr>
+          <w:p>
+            <w:pPr>
+              <w:jc w:val="center"/>
+              <w:keepNext/>
+              <w:pBdr>
+                <w:bottom w:val="none" w:sz="0" w:space="0" w:color="000000"/>
+                <w:top w:val="none" w:sz="0" w:space="0" w:color="000000"/>
+                <w:left w:val="none" w:sz="0" w:space="0" w:color="000000"/>
+                <w:right w:val="none" w:sz="0" w:space="0" w:color="000000"/>
+              </w:pBdr>
+              <w:spacing w:after="60" w:before="60" w:line="240"/>
+              <w:ind w:firstLine="0" w:left="60" w:right="60"/>
+            </w:pPr>
+            <w:r>
+              <w:rPr>
+                <w:rFonts w:ascii="Arial"/>
+                <w:i w:val="false"/>
+                <w:b w:val="false"/>
+                <w:u w:val="none"/>
+                <w:sz w:val="22"/>
+                <w:szCs w:val="22"/>
+                <w:color w:val="000000"/>
+              </w:rPr>
+              <w:t xml:space="preserve">1.876</w:t>
+            </w:r>
+          </w:p>
+        </w:tc>
+        <w:tc>
+          <w:tcPr>
+            <w:tcBorders>
+              <w:bottom w:val="single" w:sz="8" w:space="0" w:color="666666"/>
+              <w:top w:val="single" w:sz="8" w:space="0" w:color="666666"/>
+              <w:left w:val="single" w:sz="8" w:space="0" w:color="666666"/>
+              <w:right w:val="single" w:sz="8" w:space="0" w:color="666666"/>
+            </w:tcBorders>
+            <w:shd w:val="clear" w:color="auto" w:fill="FFFFFF"/>
+            <w:tcMar>
+              <w:top w:w="0" w:type="dxa"/>
+              <w:bottom w:w="0" w:type="dxa"/>
+              <w:left w:w="0" w:type="dxa"/>
+              <w:right w:w="0" w:type="dxa"/>
+            </w:tcMar>
+            <w:vAlign w:val="center"/>
+          </w:tcPr>
+          <w:p>
+            <w:pPr>
+              <w:jc w:val="center"/>
+              <w:keepNext/>
+              <w:pBdr>
+                <w:bottom w:val="none" w:sz="0" w:space="0" w:color="000000"/>
+                <w:top w:val="none" w:sz="0" w:space="0" w:color="000000"/>
+                <w:left w:val="none" w:sz="0" w:space="0" w:color="000000"/>
+                <w:right w:val="none" w:sz="0" w:space="0" w:color="000000"/>
+              </w:pBdr>
+              <w:spacing w:after="60" w:before="60" w:line="240"/>
+              <w:ind w:firstLine="0" w:left="60" w:right="60"/>
+            </w:pPr>
+            <w:r>
+              <w:rPr>
+                <w:rFonts w:ascii="Arial"/>
+                <w:i w:val="false"/>
+                <w:b w:val="false"/>
+                <w:u w:val="none"/>
+                <w:sz w:val="22"/>
+                <w:szCs w:val="22"/>
+                <w:color w:val="000000"/>
+              </w:rPr>
+              <w:t xml:space="preserve">0.171</w:t>
+            </w:r>
+          </w:p>
+        </w:tc>
+      </w:tr>
+      <w:tr>
+        <w:trPr>
+          <w:cantSplit/>
+          <w:trHeight w:val="508" w:hRule="auto"/>
+        </w:trPr>
+        body54
+        <w:tc>
+          <w:tcPr>
+            <w:vMerge w:val="restart"/>
+            <w:tcBorders>
+              <w:bottom w:val="single" w:sz="8" w:space="0" w:color="666666"/>
+              <w:top w:val="single" w:sz="8" w:space="0" w:color="666666"/>
+              <w:left w:val="single" w:sz="8" w:space="0" w:color="666666"/>
+              <w:right w:val="single" w:sz="8" w:space="0" w:color="666666"/>
+            </w:tcBorders>
+            <w:shd w:val="clear" w:color="auto" w:fill="FFFFFF"/>
+            <w:tcMar>
+              <w:top w:w="0" w:type="dxa"/>
+              <w:bottom w:w="0" w:type="dxa"/>
+              <w:left w:w="0" w:type="dxa"/>
+              <w:right w:w="0" w:type="dxa"/>
+            </w:tcMar>
+            <w:vAlign w:val="center"/>
+          </w:tcPr>
+          <w:p>
+            <w:pPr>
+              <w:jc w:val="left"/>
+              <w:keepNext/>
+              <w:pBdr>
+                <w:bottom w:val="none" w:sz="0" w:space="0" w:color="000000"/>
+                <w:top w:val="none" w:sz="0" w:space="0" w:color="000000"/>
+                <w:left w:val="none" w:sz="0" w:space="0" w:color="000000"/>
+                <w:right w:val="none" w:sz="0" w:space="0" w:color="000000"/>
+              </w:pBdr>
+              <w:spacing w:after="60" w:before="60" w:line="240"/>
+              <w:ind w:firstLine="0" w:left="60" w:right="60"/>
+            </w:pPr>
+            <w:r>
+              <w:rPr>
+                <w:rFonts w:ascii="Arial"/>
+                <w:i w:val="false"/>
+                <w:b w:val="false"/>
+                <w:u w:val="none"/>
+                <w:sz w:val="22"/>
+                <w:szCs w:val="22"/>
+                <w:color w:val="000000"/>
+              </w:rPr>
+              <w:t xml:space="preserve">Mortality</w:t>
+            </w:r>
+          </w:p>
+        </w:tc>
+        <w:tc>
+          <w:tcPr>
+            <w:tcBorders>
+              <w:bottom w:val="single" w:sz="8" w:space="0" w:color="666666"/>
+              <w:top w:val="single" w:sz="8" w:space="0" w:color="666666"/>
+              <w:left w:val="single" w:sz="8" w:space="0" w:color="666666"/>
+              <w:right w:val="single" w:sz="8" w:space="0" w:color="666666"/>
+            </w:tcBorders>
+            <w:shd w:val="clear" w:color="auto" w:fill="FFFFFF"/>
+            <w:tcMar>
+              <w:top w:w="0" w:type="dxa"/>
+              <w:bottom w:w="0" w:type="dxa"/>
+              <w:left w:w="0" w:type="dxa"/>
+              <w:right w:w="0" w:type="dxa"/>
+            </w:tcMar>
+            <w:vAlign w:val="center"/>
+          </w:tcPr>
+          <w:p>
+            <w:pPr>
+              <w:jc w:val="left"/>
+              <w:keepNext/>
+              <w:pBdr>
+                <w:bottom w:val="none" w:sz="0" w:space="0" w:color="000000"/>
+                <w:top w:val="none" w:sz="0" w:space="0" w:color="000000"/>
+                <w:left w:val="none" w:sz="0" w:space="0" w:color="000000"/>
+                <w:right w:val="none" w:sz="0" w:space="0" w:color="000000"/>
+              </w:pBdr>
+              <w:spacing w:after="60" w:before="60" w:line="240"/>
+              <w:ind w:firstLine="0" w:left="60" w:right="60"/>
+            </w:pPr>
+            <w:r>
+              <w:rPr>
+                <w:rFonts w:ascii="Arial"/>
+                <w:i w:val="false"/>
+                <w:b w:val="false"/>
+                <w:u w:val="none"/>
+                <w:sz w:val="22"/>
+                <w:szCs w:val="22"/>
+                <w:color w:val="000000"/>
+              </w:rPr>
+              <w:t xml:space="preserve">Block</w:t>
+            </w:r>
+          </w:p>
+        </w:tc>
+        <w:tc>
+          <w:tcPr>
+            <w:tcBorders>
+              <w:bottom w:val="single" w:sz="8" w:space="0" w:color="666666"/>
+              <w:top w:val="single" w:sz="8" w:space="0" w:color="666666"/>
+              <w:left w:val="single" w:sz="8" w:space="0" w:color="666666"/>
+              <w:right w:val="single" w:sz="8" w:space="0" w:color="666666"/>
+            </w:tcBorders>
+            <w:shd w:val="clear" w:color="auto" w:fill="FFFFFF"/>
+            <w:tcMar>
+              <w:top w:w="0" w:type="dxa"/>
+              <w:bottom w:w="0" w:type="dxa"/>
+              <w:left w:w="0" w:type="dxa"/>
+              <w:right w:w="0" w:type="dxa"/>
+            </w:tcMar>
+            <w:vAlign w:val="center"/>
+          </w:tcPr>
+          <w:p>
+            <w:pPr>
+              <w:jc w:val="center"/>
+              <w:keepNext/>
+              <w:pBdr>
+                <w:bottom w:val="none" w:sz="0" w:space="0" w:color="000000"/>
+                <w:top w:val="none" w:sz="0" w:space="0" w:color="000000"/>
+                <w:left w:val="none" w:sz="0" w:space="0" w:color="000000"/>
+                <w:right w:val="none" w:sz="0" w:space="0" w:color="000000"/>
+              </w:pBdr>
+              <w:spacing w:after="60" w:before="60" w:line="240"/>
+              <w:ind w:firstLine="0" w:left="60" w:right="60"/>
+            </w:pPr>
+            <w:r>
+              <w:rPr>
+                <w:rFonts w:ascii="Arial"/>
+                <w:i w:val="false"/>
+                <w:b w:val="false"/>
+                <w:u w:val="none"/>
+                <w:sz w:val="22"/>
+                <w:szCs w:val="22"/>
+                <w:color w:val="000000"/>
+              </w:rPr>
+              <w:t xml:space="preserve">32.190</w:t>
+            </w:r>
+          </w:p>
+        </w:tc>
+        <w:tc>
+          <w:tcPr>
+            <w:tcBorders>
+              <w:bottom w:val="single" w:sz="8" w:space="0" w:color="666666"/>
+              <w:top w:val="single" w:sz="8" w:space="0" w:color="666666"/>
+              <w:left w:val="single" w:sz="8" w:space="0" w:color="666666"/>
+              <w:right w:val="single" w:sz="8" w:space="0" w:color="666666"/>
+            </w:tcBorders>
+            <w:shd w:val="clear" w:color="auto" w:fill="FFFFFF"/>
+            <w:tcMar>
+              <w:top w:w="0" w:type="dxa"/>
+              <w:bottom w:w="0" w:type="dxa"/>
+              <w:left w:w="0" w:type="dxa"/>
+              <w:right w:w="0" w:type="dxa"/>
+            </w:tcMar>
+            <w:vAlign w:val="center"/>
+          </w:tcPr>
+          <w:p>
+            <w:pPr>
+              <w:jc w:val="center"/>
+              <w:keepNext/>
+              <w:pBdr>
+                <w:bottom w:val="none" w:sz="0" w:space="0" w:color="000000"/>
+                <w:top w:val="none" w:sz="0" w:space="0" w:color="000000"/>
+                <w:left w:val="none" w:sz="0" w:space="0" w:color="000000"/>
+                <w:right w:val="none" w:sz="0" w:space="0" w:color="000000"/>
+              </w:pBdr>
+              <w:spacing w:after="60" w:before="60" w:line="240"/>
+              <w:ind w:firstLine="0" w:left="60" w:right="60"/>
+            </w:pPr>
+            <w:r>
+              <w:rPr>
+                <w:rFonts w:ascii="Arial"/>
+                <w:i w:val="false"/>
+                <w:b w:val="true"/>
+                <w:u w:val="none"/>
+                <w:sz w:val="22"/>
+                <w:szCs w:val="22"/>
+                <w:color w:val="000000"/>
+              </w:rPr>
+              <w:t xml:space="preserve">&lt;0.001***</w:t>
+            </w:r>
+          </w:p>
+        </w:tc>
+      </w:tr>
+      <w:tr>
+        <w:trPr>
+          <w:cantSplit/>
+          <w:trHeight w:val="510" w:hRule="auto"/>
+        </w:trPr>
+        body55
+        <w:tc>
+          <w:tcPr>
+            <w:vMerge/>
+            <w:tcBorders>
+              <w:bottom w:val="single" w:sz="8" w:space="0" w:color="666666"/>
+              <w:top w:val="single" w:sz="8" w:space="0" w:color="666666"/>
+              <w:left w:val="single" w:sz="8" w:space="0" w:color="666666"/>
+              <w:right w:val="single" w:sz="8" w:space="0" w:color="666666"/>
+            </w:tcBorders>
+            <w:shd w:val="clear" w:color="auto" w:fill="FFFFFF"/>
+            <w:tcMar>
+              <w:top w:w="0" w:type="dxa"/>
+              <w:bottom w:w="0" w:type="dxa"/>
+              <w:left w:w="0" w:type="dxa"/>
+              <w:right w:w="0" w:type="dxa"/>
+            </w:tcMar>
+            <w:vAlign w:val="center"/>
+          </w:tcPr>
+          <w:p>
+            <w:pPr>
+              <w:jc w:val="left"/>
+              <w:keepNext/>
+              <w:pBdr>
+                <w:bottom w:val="none" w:sz="0" w:space="0" w:color="000000"/>
+                <w:top w:val="none" w:sz="0" w:space="0" w:color="000000"/>
+                <w:left w:val="none" w:sz="0" w:space="0" w:color="000000"/>
+                <w:right w:val="none" w:sz="0" w:space="0" w:color="000000"/>
+              </w:pBdr>
+              <w:spacing w:after="60" w:before="60" w:line="240"/>
+              <w:ind w:firstLine="0" w:left="60" w:right="60"/>
+            </w:pPr>
+          </w:p>
+        </w:tc>
+        <w:tc>
+          <w:tcPr>
+            <w:tcBorders>
+              <w:bottom w:val="single" w:sz="8" w:space="0" w:color="666666"/>
+              <w:top w:val="single" w:sz="8" w:space="0" w:color="666666"/>
+              <w:left w:val="single" w:sz="8" w:space="0" w:color="666666"/>
+              <w:right w:val="single" w:sz="8" w:space="0" w:color="666666"/>
+            </w:tcBorders>
+            <w:shd w:val="clear" w:color="auto" w:fill="FFFFFF"/>
+            <w:tcMar>
+              <w:top w:w="0" w:type="dxa"/>
+              <w:bottom w:w="0" w:type="dxa"/>
+              <w:left w:w="0" w:type="dxa"/>
+              <w:right w:w="0" w:type="dxa"/>
+            </w:tcMar>
+            <w:vAlign w:val="center"/>
+          </w:tcPr>
+          <w:p>
+            <w:pPr>
+              <w:jc w:val="left"/>
+              <w:keepNext/>
+              <w:pBdr>
+                <w:bottom w:val="none" w:sz="0" w:space="0" w:color="000000"/>
+                <w:top w:val="none" w:sz="0" w:space="0" w:color="000000"/>
+                <w:left w:val="none" w:sz="0" w:space="0" w:color="000000"/>
+                <w:right w:val="none" w:sz="0" w:space="0" w:color="000000"/>
+              </w:pBdr>
+              <w:spacing w:after="60" w:before="60" w:line="240"/>
+              <w:ind w:firstLine="0" w:left="60" w:right="60"/>
+            </w:pPr>
+            <w:r>
+              <w:rPr>
+                <w:rFonts w:ascii="Arial"/>
+                <w:i w:val="false"/>
+                <w:b w:val="false"/>
+                <w:u w:val="none"/>
+                <w:sz w:val="22"/>
+                <w:szCs w:val="22"/>
+                <w:color w:val="000000"/>
+              </w:rPr>
+              <w:t xml:space="preserve">Distance to City Center</w:t>
+            </w:r>
+          </w:p>
+        </w:tc>
+        <w:tc>
+          <w:tcPr>
+            <w:tcBorders>
+              <w:bottom w:val="single" w:sz="8" w:space="0" w:color="666666"/>
+              <w:top w:val="single" w:sz="8" w:space="0" w:color="666666"/>
+              <w:left w:val="single" w:sz="8" w:space="0" w:color="666666"/>
+              <w:right w:val="single" w:sz="8" w:space="0" w:color="666666"/>
+            </w:tcBorders>
+            <w:shd w:val="clear" w:color="auto" w:fill="FFFFFF"/>
+            <w:tcMar>
+              <w:top w:w="0" w:type="dxa"/>
+              <w:bottom w:w="0" w:type="dxa"/>
+              <w:left w:w="0" w:type="dxa"/>
+              <w:right w:w="0" w:type="dxa"/>
+            </w:tcMar>
+            <w:vAlign w:val="center"/>
+          </w:tcPr>
+          <w:p>
+            <w:pPr>
+              <w:jc w:val="center"/>
+              <w:keepNext/>
+              <w:pBdr>
+                <w:bottom w:val="none" w:sz="0" w:space="0" w:color="000000"/>
+                <w:top w:val="none" w:sz="0" w:space="0" w:color="000000"/>
+                <w:left w:val="none" w:sz="0" w:space="0" w:color="000000"/>
+                <w:right w:val="none" w:sz="0" w:space="0" w:color="000000"/>
+              </w:pBdr>
+              <w:spacing w:after="60" w:before="60" w:line="240"/>
+              <w:ind w:firstLine="0" w:left="60" w:right="60"/>
+            </w:pPr>
+            <w:r>
+              <w:rPr>
+                <w:rFonts w:ascii="Arial"/>
+                <w:i w:val="false"/>
+                <w:b w:val="false"/>
+                <w:u w:val="none"/>
+                <w:sz w:val="22"/>
+                <w:szCs w:val="22"/>
+                <w:color w:val="000000"/>
+              </w:rPr>
+              <w:t xml:space="preserve">0.104</w:t>
+            </w:r>
+          </w:p>
+        </w:tc>
+        <w:tc>
+          <w:tcPr>
+            <w:tcBorders>
+              <w:bottom w:val="single" w:sz="8" w:space="0" w:color="666666"/>
+              <w:top w:val="single" w:sz="8" w:space="0" w:color="666666"/>
+              <w:left w:val="single" w:sz="8" w:space="0" w:color="666666"/>
+              <w:right w:val="single" w:sz="8" w:space="0" w:color="666666"/>
+            </w:tcBorders>
+            <w:shd w:val="clear" w:color="auto" w:fill="FFFFFF"/>
+            <w:tcMar>
+              <w:top w:w="0" w:type="dxa"/>
+              <w:bottom w:w="0" w:type="dxa"/>
+              <w:left w:w="0" w:type="dxa"/>
+              <w:right w:w="0" w:type="dxa"/>
+            </w:tcMar>
+            <w:vAlign w:val="center"/>
+          </w:tcPr>
+          <w:p>
+            <w:pPr>
+              <w:jc w:val="center"/>
+              <w:keepNext/>
+              <w:pBdr>
+                <w:bottom w:val="none" w:sz="0" w:space="0" w:color="000000"/>
+                <w:top w:val="none" w:sz="0" w:space="0" w:color="000000"/>
+                <w:left w:val="none" w:sz="0" w:space="0" w:color="000000"/>
+                <w:right w:val="none" w:sz="0" w:space="0" w:color="000000"/>
+              </w:pBdr>
+              <w:spacing w:after="60" w:before="60" w:line="240"/>
+              <w:ind w:firstLine="0" w:left="60" w:right="60"/>
+            </w:pPr>
+            <w:r>
+              <w:rPr>
+                <w:rFonts w:ascii="Arial"/>
+                <w:i w:val="false"/>
+                <w:b w:val="false"/>
+                <w:u w:val="none"/>
+                <w:sz w:val="22"/>
+                <w:szCs w:val="22"/>
+                <w:color w:val="000000"/>
+              </w:rPr>
+              <w:t xml:space="preserve">0.747</w:t>
             </w:r>
           </w:p>
         </w:tc>

</xml_diff>